<commit_message>
Version 1.4 of Assignment 3 Part 1
</commit_message>
<xml_diff>
--- a/Assignment3/Part 1/Part 1.docx
+++ b/Assignment3/Part 1/Part 1.docx
@@ -38,33 +38,33 @@
         <w:tblStyle w:val="TableGrid"/>
         <w:tblW w:w="9576" w:type="dxa"/>
         <w:jc w:val="left"/>
-        <w:tblInd w:w="720" w:type="dxa"/>
+        <w:tblInd w:w="715" w:type="dxa"/>
         <w:tblBorders/>
         <w:tblCellMar>
           <w:top w:w="0" w:type="dxa"/>
-          <w:left w:w="108" w:type="dxa"/>
+          <w:left w:w="103" w:type="dxa"/>
           <w:bottom w:w="0" w:type="dxa"/>
           <w:right w:w="108" w:type="dxa"/>
         </w:tblCellMar>
       </w:tblPr>
       <w:tblGrid>
-        <w:gridCol w:w="1368"/>
+        <w:gridCol w:w="1367"/>
         <w:gridCol w:w="1369"/>
-        <w:gridCol w:w="1367"/>
         <w:gridCol w:w="1367"/>
         <w:gridCol w:w="1366"/>
         <w:gridCol w:w="1366"/>
-        <w:gridCol w:w="1372"/>
+        <w:gridCol w:w="1365"/>
+        <w:gridCol w:w="1375"/>
       </w:tblGrid>
       <w:tr>
         <w:trPr/>
         <w:tc>
           <w:tcPr>
-            <w:tcW w:w="1368" w:type="dxa"/>
-            <w:tcBorders/>
-            <w:shd w:fill="auto" w:val="clear"/>
-            <w:tcMar>
-              <w:left w:w="108" w:type="dxa"/>
+            <w:tcW w:w="1367" w:type="dxa"/>
+            <w:tcBorders/>
+            <w:shd w:fill="auto" w:val="clear"/>
+            <w:tcMar>
+              <w:left w:w="103" w:type="dxa"/>
             </w:tcMar>
           </w:tcPr>
           <w:p>
@@ -99,7 +99,7 @@
             <w:tcBorders/>
             <w:shd w:fill="auto" w:val="clear"/>
             <w:tcMar>
-              <w:left w:w="108" w:type="dxa"/>
+              <w:left w:w="103" w:type="dxa"/>
             </w:tcMar>
           </w:tcPr>
           <w:p>
@@ -134,7 +134,7 @@
             <w:tcBorders/>
             <w:shd w:fill="auto" w:val="clear"/>
             <w:tcMar>
-              <w:left w:w="108" w:type="dxa"/>
+              <w:left w:w="103" w:type="dxa"/>
             </w:tcMar>
           </w:tcPr>
           <w:p>
@@ -165,11 +165,11 @@
         </w:tc>
         <w:tc>
           <w:tcPr>
-            <w:tcW w:w="1367" w:type="dxa"/>
-            <w:tcBorders/>
-            <w:shd w:fill="auto" w:val="clear"/>
-            <w:tcMar>
-              <w:left w:w="108" w:type="dxa"/>
+            <w:tcW w:w="1366" w:type="dxa"/>
+            <w:tcBorders/>
+            <w:shd w:fill="auto" w:val="clear"/>
+            <w:tcMar>
+              <w:left w:w="103" w:type="dxa"/>
             </w:tcMar>
           </w:tcPr>
           <w:p>
@@ -204,7 +204,7 @@
             <w:tcBorders/>
             <w:shd w:fill="auto" w:val="clear"/>
             <w:tcMar>
-              <w:left w:w="108" w:type="dxa"/>
+              <w:left w:w="103" w:type="dxa"/>
             </w:tcMar>
           </w:tcPr>
           <w:p>
@@ -235,11 +235,11 @@
         </w:tc>
         <w:tc>
           <w:tcPr>
-            <w:tcW w:w="1366" w:type="dxa"/>
-            <w:tcBorders/>
-            <w:shd w:fill="auto" w:val="clear"/>
-            <w:tcMar>
-              <w:left w:w="108" w:type="dxa"/>
+            <w:tcW w:w="1365" w:type="dxa"/>
+            <w:tcBorders/>
+            <w:shd w:fill="auto" w:val="clear"/>
+            <w:tcMar>
+              <w:left w:w="103" w:type="dxa"/>
             </w:tcMar>
           </w:tcPr>
           <w:p>
@@ -270,11 +270,11 @@
         </w:tc>
         <w:tc>
           <w:tcPr>
-            <w:tcW w:w="1372" w:type="dxa"/>
-            <w:tcBorders/>
-            <w:shd w:fill="auto" w:val="clear"/>
-            <w:tcMar>
-              <w:left w:w="108" w:type="dxa"/>
+            <w:tcW w:w="1375" w:type="dxa"/>
+            <w:tcBorders/>
+            <w:shd w:fill="auto" w:val="clear"/>
+            <w:tcMar>
+              <w:left w:w="103" w:type="dxa"/>
             </w:tcMar>
           </w:tcPr>
           <w:p>
@@ -308,11 +308,11 @@
         <w:trPr/>
         <w:tc>
           <w:tcPr>
-            <w:tcW w:w="1368" w:type="dxa"/>
-            <w:tcBorders/>
-            <w:shd w:fill="auto" w:val="clear"/>
-            <w:tcMar>
-              <w:left w:w="108" w:type="dxa"/>
+            <w:tcW w:w="1367" w:type="dxa"/>
+            <w:tcBorders/>
+            <w:shd w:fill="auto" w:val="clear"/>
+            <w:tcMar>
+              <w:left w:w="103" w:type="dxa"/>
             </w:tcMar>
           </w:tcPr>
           <w:p>
@@ -347,7 +347,7 @@
             <w:tcBorders/>
             <w:shd w:fill="auto" w:val="clear"/>
             <w:tcMar>
-              <w:left w:w="108" w:type="dxa"/>
+              <w:left w:w="103" w:type="dxa"/>
             </w:tcMar>
           </w:tcPr>
           <w:p>
@@ -391,7 +391,7 @@
             <w:tcBorders/>
             <w:shd w:fill="auto" w:val="clear"/>
             <w:tcMar>
-              <w:left w:w="108" w:type="dxa"/>
+              <w:left w:w="103" w:type="dxa"/>
             </w:tcMar>
           </w:tcPr>
           <w:p>
@@ -422,11 +422,11 @@
         </w:tc>
         <w:tc>
           <w:tcPr>
-            <w:tcW w:w="1367" w:type="dxa"/>
-            <w:tcBorders/>
-            <w:shd w:fill="auto" w:val="clear"/>
-            <w:tcMar>
-              <w:left w:w="108" w:type="dxa"/>
+            <w:tcW w:w="1366" w:type="dxa"/>
+            <w:tcBorders/>
+            <w:shd w:fill="auto" w:val="clear"/>
+            <w:tcMar>
+              <w:left w:w="103" w:type="dxa"/>
             </w:tcMar>
           </w:tcPr>
           <w:p>
@@ -461,88 +461,91 @@
             <w:tcBorders/>
             <w:shd w:fill="auto" w:val="clear"/>
             <w:tcMar>
-              <w:left w:w="108" w:type="dxa"/>
-            </w:tcMar>
-          </w:tcPr>
-          <w:p>
-            <w:pPr>
-              <w:pStyle w:val="ListParagraph"/>
-              <w:spacing w:lineRule="auto" w:line="240" w:before="0" w:after="0"/>
-              <w:ind w:left="0" w:hanging="0"/>
-              <w:contextualSpacing/>
-              <w:rPr>
-                <w:sz w:val="22"/>
-                <w:sz w:val="22"/>
-                <w:szCs w:val="22"/>
-                <w:rFonts w:ascii="Calibri" w:hAnsi="Calibri" w:eastAsia="Calibri" w:cs="" w:asciiTheme="minorHAnsi" w:cstheme="minorBidi" w:eastAsiaTheme="minorHAnsi" w:hAnsiTheme="minorHAnsi"/>
-                <w:lang w:val="en-US" w:eastAsia="en-US" w:bidi="ar-SA"/>
-              </w:rPr>
-            </w:pPr>
-            <w:r>
-              <w:rPr>
-                <w:rFonts w:eastAsia="Calibri" w:cs="" w:cstheme="minorBidi" w:eastAsiaTheme="minorHAnsi"/>
-                <w:sz w:val="22"/>
-                <w:szCs w:val="22"/>
-                <w:lang w:val="en-US" w:eastAsia="en-US" w:bidi="ar-SA"/>
-              </w:rPr>
-            </w:r>
-            <w:r/>
-          </w:p>
-        </w:tc>
-        <w:tc>
-          <w:tcPr>
-            <w:tcW w:w="1366" w:type="dxa"/>
-            <w:tcBorders/>
-            <w:shd w:fill="auto" w:val="clear"/>
-            <w:tcMar>
-              <w:left w:w="108" w:type="dxa"/>
-            </w:tcMar>
-          </w:tcPr>
-          <w:p>
-            <w:pPr>
-              <w:pStyle w:val="ListParagraph"/>
-              <w:spacing w:lineRule="auto" w:line="240" w:before="0" w:after="0"/>
-              <w:ind w:left="0" w:hanging="0"/>
-              <w:contextualSpacing/>
-              <w:rPr>
-                <w:sz w:val="22"/>
-                <w:sz w:val="22"/>
-                <w:szCs w:val="22"/>
-                <w:rFonts w:ascii="Calibri" w:hAnsi="Calibri" w:eastAsia="Calibri" w:cs="" w:asciiTheme="minorHAnsi" w:cstheme="minorBidi" w:eastAsiaTheme="minorHAnsi" w:hAnsiTheme="minorHAnsi"/>
-                <w:lang w:val="en-US" w:eastAsia="en-US" w:bidi="ar-SA"/>
-              </w:rPr>
-            </w:pPr>
-            <w:r>
-              <w:rPr>
-                <w:rFonts w:eastAsia="Calibri" w:cs="" w:cstheme="minorBidi" w:eastAsiaTheme="minorHAnsi"/>
-                <w:sz w:val="22"/>
-                <w:szCs w:val="22"/>
-                <w:lang w:val="en-US" w:eastAsia="en-US" w:bidi="ar-SA"/>
-              </w:rPr>
-            </w:r>
-            <w:r/>
-          </w:p>
-        </w:tc>
-        <w:tc>
-          <w:tcPr>
-            <w:tcW w:w="1372" w:type="dxa"/>
-            <w:tcBorders/>
-            <w:shd w:fill="auto" w:val="clear"/>
-            <w:tcMar>
-              <w:left w:w="108" w:type="dxa"/>
-            </w:tcMar>
-          </w:tcPr>
-          <w:p>
-            <w:pPr>
-              <w:pStyle w:val="ListParagraph"/>
-              <w:spacing w:lineRule="auto" w:line="240" w:before="0" w:after="0"/>
-              <w:ind w:left="0" w:hanging="0"/>
-              <w:contextualSpacing/>
-              <w:rPr>
-                <w:sz w:val="22"/>
-                <w:sz w:val="22"/>
-                <w:szCs w:val="22"/>
-                <w:rFonts w:ascii="Calibri" w:hAnsi="Calibri" w:eastAsia="Calibri" w:cs="" w:asciiTheme="minorHAnsi" w:cstheme="minorBidi" w:eastAsiaTheme="minorHAnsi" w:hAnsiTheme="minorHAnsi"/>
+              <w:left w:w="103" w:type="dxa"/>
+            </w:tcMar>
+          </w:tcPr>
+          <w:p>
+            <w:pPr>
+              <w:pStyle w:val="ListParagraph"/>
+              <w:spacing w:lineRule="auto" w:line="240" w:before="0" w:after="0"/>
+              <w:ind w:left="0" w:hanging="0"/>
+              <w:contextualSpacing/>
+              <w:rPr>
+                <w:sz w:val="22"/>
+                <w:sz w:val="22"/>
+                <w:szCs w:val="22"/>
+                <w:rFonts w:ascii="Calibri" w:hAnsi="Calibri" w:eastAsia="Calibri" w:cs="" w:asciiTheme="minorHAnsi" w:cstheme="minorBidi" w:eastAsiaTheme="minorHAnsi" w:hAnsiTheme="minorHAnsi"/>
+                <w:color w:val="00000A"/>
+                <w:lang w:val="en-US" w:eastAsia="en-US" w:bidi="ar-SA"/>
+              </w:rPr>
+            </w:pPr>
+            <w:r>
+              <w:rPr>
+                <w:rFonts w:eastAsia="Calibri" w:cs="" w:cstheme="minorBidi" w:eastAsiaTheme="minorHAnsi"/>
+                <w:sz w:val="22"/>
+                <w:szCs w:val="22"/>
+                <w:lang w:val="en-US" w:eastAsia="en-US" w:bidi="ar-SA"/>
+              </w:rPr>
+            </w:r>
+            <w:r/>
+          </w:p>
+        </w:tc>
+        <w:tc>
+          <w:tcPr>
+            <w:tcW w:w="1365" w:type="dxa"/>
+            <w:tcBorders/>
+            <w:shd w:fill="auto" w:val="clear"/>
+            <w:tcMar>
+              <w:left w:w="103" w:type="dxa"/>
+            </w:tcMar>
+          </w:tcPr>
+          <w:p>
+            <w:pPr>
+              <w:pStyle w:val="ListParagraph"/>
+              <w:spacing w:lineRule="auto" w:line="240" w:before="0" w:after="0"/>
+              <w:ind w:left="0" w:hanging="0"/>
+              <w:contextualSpacing/>
+              <w:rPr>
+                <w:sz w:val="22"/>
+                <w:sz w:val="22"/>
+                <w:szCs w:val="22"/>
+                <w:rFonts w:ascii="Calibri" w:hAnsi="Calibri" w:eastAsia="Calibri" w:cs="" w:asciiTheme="minorHAnsi" w:cstheme="minorBidi" w:eastAsiaTheme="minorHAnsi" w:hAnsiTheme="minorHAnsi"/>
+                <w:color w:val="00000A"/>
+                <w:lang w:val="en-US" w:eastAsia="en-US" w:bidi="ar-SA"/>
+              </w:rPr>
+            </w:pPr>
+            <w:r>
+              <w:rPr>
+                <w:rFonts w:eastAsia="Calibri" w:cs="" w:cstheme="minorBidi" w:eastAsiaTheme="minorHAnsi"/>
+                <w:sz w:val="22"/>
+                <w:szCs w:val="22"/>
+                <w:lang w:val="en-US" w:eastAsia="en-US" w:bidi="ar-SA"/>
+              </w:rPr>
+            </w:r>
+            <w:r/>
+          </w:p>
+        </w:tc>
+        <w:tc>
+          <w:tcPr>
+            <w:tcW w:w="1375" w:type="dxa"/>
+            <w:tcBorders/>
+            <w:shd w:fill="auto" w:val="clear"/>
+            <w:tcMar>
+              <w:left w:w="103" w:type="dxa"/>
+            </w:tcMar>
+          </w:tcPr>
+          <w:p>
+            <w:pPr>
+              <w:pStyle w:val="ListParagraph"/>
+              <w:spacing w:lineRule="auto" w:line="240" w:before="0" w:after="0"/>
+              <w:ind w:left="0" w:hanging="0"/>
+              <w:contextualSpacing/>
+              <w:rPr>
+                <w:sz w:val="22"/>
+                <w:sz w:val="22"/>
+                <w:szCs w:val="22"/>
+                <w:rFonts w:ascii="Calibri" w:hAnsi="Calibri" w:eastAsia="Calibri" w:cs="" w:asciiTheme="minorHAnsi" w:cstheme="minorBidi" w:eastAsiaTheme="minorHAnsi" w:hAnsiTheme="minorHAnsi"/>
+                <w:color w:val="00000A"/>
                 <w:lang w:val="en-US" w:eastAsia="en-US" w:bidi="ar-SA"/>
               </w:rPr>
             </w:pPr>
@@ -562,11 +565,11 @@
         <w:trPr/>
         <w:tc>
           <w:tcPr>
-            <w:tcW w:w="1368" w:type="dxa"/>
-            <w:tcBorders/>
-            <w:shd w:fill="auto" w:val="clear"/>
-            <w:tcMar>
-              <w:left w:w="108" w:type="dxa"/>
+            <w:tcW w:w="1367" w:type="dxa"/>
+            <w:tcBorders/>
+            <w:shd w:fill="auto" w:val="clear"/>
+            <w:tcMar>
+              <w:left w:w="103" w:type="dxa"/>
             </w:tcMar>
           </w:tcPr>
           <w:p>
@@ -601,7 +604,7 @@
             <w:tcBorders/>
             <w:shd w:fill="auto" w:val="clear"/>
             <w:tcMar>
-              <w:left w:w="108" w:type="dxa"/>
+              <w:left w:w="103" w:type="dxa"/>
             </w:tcMar>
           </w:tcPr>
           <w:p>
@@ -636,7 +639,7 @@
             <w:tcBorders/>
             <w:shd w:fill="auto" w:val="clear"/>
             <w:tcMar>
-              <w:left w:w="108" w:type="dxa"/>
+              <w:left w:w="103" w:type="dxa"/>
             </w:tcMar>
           </w:tcPr>
           <w:p>
@@ -667,11 +670,11 @@
         </w:tc>
         <w:tc>
           <w:tcPr>
-            <w:tcW w:w="1367" w:type="dxa"/>
-            <w:tcBorders/>
-            <w:shd w:fill="auto" w:val="clear"/>
-            <w:tcMar>
-              <w:left w:w="108" w:type="dxa"/>
+            <w:tcW w:w="1366" w:type="dxa"/>
+            <w:tcBorders/>
+            <w:shd w:fill="auto" w:val="clear"/>
+            <w:tcMar>
+              <w:left w:w="103" w:type="dxa"/>
             </w:tcMar>
           </w:tcPr>
           <w:p>
@@ -706,7 +709,7 @@
             <w:tcBorders/>
             <w:shd w:fill="auto" w:val="clear"/>
             <w:tcMar>
-              <w:left w:w="108" w:type="dxa"/>
+              <w:left w:w="103" w:type="dxa"/>
             </w:tcMar>
           </w:tcPr>
           <w:p>
@@ -737,58 +740,60 @@
         </w:tc>
         <w:tc>
           <w:tcPr>
-            <w:tcW w:w="1366" w:type="dxa"/>
-            <w:tcBorders/>
-            <w:shd w:fill="auto" w:val="clear"/>
-            <w:tcMar>
-              <w:left w:w="108" w:type="dxa"/>
-            </w:tcMar>
-          </w:tcPr>
-          <w:p>
-            <w:pPr>
-              <w:pStyle w:val="ListParagraph"/>
-              <w:spacing w:lineRule="auto" w:line="240" w:before="0" w:after="0"/>
-              <w:ind w:left="0" w:hanging="0"/>
-              <w:contextualSpacing/>
-              <w:rPr>
-                <w:sz w:val="22"/>
-                <w:sz w:val="22"/>
-                <w:szCs w:val="22"/>
-                <w:rFonts w:ascii="Calibri" w:hAnsi="Calibri" w:eastAsia="Calibri" w:cs="" w:asciiTheme="minorHAnsi" w:cstheme="minorBidi" w:eastAsiaTheme="minorHAnsi" w:hAnsiTheme="minorHAnsi"/>
-                <w:lang w:val="en-US" w:eastAsia="en-US" w:bidi="ar-SA"/>
-              </w:rPr>
-            </w:pPr>
-            <w:r>
-              <w:rPr>
-                <w:rFonts w:eastAsia="Calibri" w:cs="" w:cstheme="minorBidi" w:eastAsiaTheme="minorHAnsi"/>
-                <w:sz w:val="22"/>
-                <w:szCs w:val="22"/>
-                <w:lang w:val="en-US" w:eastAsia="en-US" w:bidi="ar-SA"/>
-              </w:rPr>
-            </w:r>
-            <w:r/>
-          </w:p>
-        </w:tc>
-        <w:tc>
-          <w:tcPr>
-            <w:tcW w:w="1372" w:type="dxa"/>
-            <w:tcBorders/>
-            <w:shd w:fill="auto" w:val="clear"/>
-            <w:tcMar>
-              <w:left w:w="108" w:type="dxa"/>
-            </w:tcMar>
-          </w:tcPr>
-          <w:p>
-            <w:pPr>
-              <w:pStyle w:val="ListParagraph"/>
-              <w:spacing w:lineRule="auto" w:line="240" w:before="0" w:after="0"/>
-              <w:ind w:left="0" w:hanging="0"/>
-              <w:contextualSpacing/>
-              <w:rPr>
-                <w:sz w:val="22"/>
-                <w:sz w:val="22"/>
-                <w:szCs w:val="22"/>
-                <w:rFonts w:ascii="Calibri" w:hAnsi="Calibri" w:eastAsia="Calibri" w:cs="" w:asciiTheme="minorHAnsi" w:cstheme="minorBidi" w:eastAsiaTheme="minorHAnsi" w:hAnsiTheme="minorHAnsi"/>
+            <w:tcW w:w="1365" w:type="dxa"/>
+            <w:tcBorders/>
+            <w:shd w:fill="auto" w:val="clear"/>
+            <w:tcMar>
+              <w:left w:w="103" w:type="dxa"/>
+            </w:tcMar>
+          </w:tcPr>
+          <w:p>
+            <w:pPr>
+              <w:pStyle w:val="ListParagraph"/>
+              <w:spacing w:lineRule="auto" w:line="240" w:before="0" w:after="0"/>
+              <w:ind w:left="0" w:hanging="0"/>
+              <w:contextualSpacing/>
+              <w:rPr>
+                <w:sz w:val="22"/>
+                <w:sz w:val="22"/>
+                <w:szCs w:val="22"/>
+                <w:rFonts w:ascii="Calibri" w:hAnsi="Calibri" w:eastAsia="Calibri" w:cs="" w:asciiTheme="minorHAnsi" w:cstheme="minorBidi" w:eastAsiaTheme="minorHAnsi" w:hAnsiTheme="minorHAnsi"/>
+                <w:color w:val="00000A"/>
+                <w:lang w:val="en-US" w:eastAsia="en-US" w:bidi="ar-SA"/>
+              </w:rPr>
+            </w:pPr>
+            <w:r>
+              <w:rPr>
+                <w:rFonts w:eastAsia="Calibri" w:cs="" w:cstheme="minorBidi" w:eastAsiaTheme="minorHAnsi"/>
+                <w:sz w:val="22"/>
+                <w:szCs w:val="22"/>
+                <w:lang w:val="en-US" w:eastAsia="en-US" w:bidi="ar-SA"/>
+              </w:rPr>
+            </w:r>
+            <w:r/>
+          </w:p>
+        </w:tc>
+        <w:tc>
+          <w:tcPr>
+            <w:tcW w:w="1375" w:type="dxa"/>
+            <w:tcBorders/>
+            <w:shd w:fill="auto" w:val="clear"/>
+            <w:tcMar>
+              <w:left w:w="103" w:type="dxa"/>
+            </w:tcMar>
+          </w:tcPr>
+          <w:p>
+            <w:pPr>
+              <w:pStyle w:val="ListParagraph"/>
+              <w:spacing w:lineRule="auto" w:line="240" w:before="0" w:after="0"/>
+              <w:ind w:left="0" w:hanging="0"/>
+              <w:contextualSpacing/>
+              <w:rPr>
+                <w:sz w:val="22"/>
+                <w:sz w:val="22"/>
+                <w:szCs w:val="22"/>
+                <w:rFonts w:ascii="Calibri" w:hAnsi="Calibri" w:eastAsia="Calibri" w:cs="" w:asciiTheme="minorHAnsi" w:cstheme="minorBidi" w:eastAsiaTheme="minorHAnsi" w:hAnsiTheme="minorHAnsi"/>
+                <w:color w:val="00000A"/>
                 <w:lang w:val="en-US" w:eastAsia="en-US" w:bidi="ar-SA"/>
               </w:rPr>
             </w:pPr>
@@ -876,11 +881,11 @@
         <w:tblStyle w:val="TableGrid"/>
         <w:tblW w:w="9575" w:type="dxa"/>
         <w:jc w:val="left"/>
-        <w:tblInd w:w="720" w:type="dxa"/>
+        <w:tblInd w:w="715" w:type="dxa"/>
         <w:tblBorders/>
         <w:tblCellMar>
           <w:top w:w="0" w:type="dxa"/>
-          <w:left w:w="108" w:type="dxa"/>
+          <w:left w:w="103" w:type="dxa"/>
           <w:bottom w:w="0" w:type="dxa"/>
           <w:right w:w="108" w:type="dxa"/>
         </w:tblCellMar>
@@ -888,10 +893,10 @@
       <w:tblGrid>
         <w:gridCol w:w="1595"/>
         <w:gridCol w:w="1596"/>
+        <w:gridCol w:w="1593"/>
         <w:gridCol w:w="1594"/>
         <w:gridCol w:w="1595"/>
-        <w:gridCol w:w="1595"/>
-        <w:gridCol w:w="1599"/>
+        <w:gridCol w:w="1601"/>
       </w:tblGrid>
       <w:tr>
         <w:trPr/>
@@ -901,7 +906,7 @@
             <w:tcBorders/>
             <w:shd w:fill="auto" w:val="clear"/>
             <w:tcMar>
-              <w:left w:w="108" w:type="dxa"/>
+              <w:left w:w="103" w:type="dxa"/>
             </w:tcMar>
           </w:tcPr>
           <w:p>
@@ -936,7 +941,7 @@
             <w:tcBorders/>
             <w:shd w:fill="auto" w:val="clear"/>
             <w:tcMar>
-              <w:left w:w="108" w:type="dxa"/>
+              <w:left w:w="103" w:type="dxa"/>
             </w:tcMar>
           </w:tcPr>
           <w:p>
@@ -967,35 +972,70 @@
         </w:tc>
         <w:tc>
           <w:tcPr>
+            <w:tcW w:w="1593" w:type="dxa"/>
+            <w:tcBorders/>
+            <w:shd w:fill="auto" w:val="clear"/>
+            <w:tcMar>
+              <w:left w:w="103" w:type="dxa"/>
+            </w:tcMar>
+          </w:tcPr>
+          <w:p>
+            <w:pPr>
+              <w:pStyle w:val="ListParagraph"/>
+              <w:spacing w:lineRule="auto" w:line="240" w:before="0" w:after="0"/>
+              <w:ind w:left="0" w:hanging="0"/>
+              <w:contextualSpacing/>
+              <w:rPr>
+                <w:sz w:val="22"/>
+                <w:sz w:val="22"/>
+                <w:szCs w:val="22"/>
+                <w:rFonts w:ascii="Calibri" w:hAnsi="Calibri" w:eastAsia="Calibri" w:cs="" w:asciiTheme="minorHAnsi" w:cstheme="minorBidi" w:eastAsiaTheme="minorHAnsi" w:hAnsiTheme="minorHAnsi"/>
+                <w:lang w:val="en-US" w:eastAsia="en-US" w:bidi="ar-SA"/>
+              </w:rPr>
+            </w:pPr>
+            <w:r>
+              <w:rPr>
+                <w:rFonts w:eastAsia="Calibri" w:cs="" w:cstheme="minorBidi" w:eastAsiaTheme="minorHAnsi"/>
+                <w:sz w:val="22"/>
+                <w:szCs w:val="22"/>
+                <w:lang w:val="en-US" w:eastAsia="en-US" w:bidi="ar-SA"/>
+              </w:rPr>
+              <w:t>206 -&gt;</w:t>
+            </w:r>
+            <w:r/>
+          </w:p>
+        </w:tc>
+        <w:tc>
+          <w:tcPr>
             <w:tcW w:w="1594" w:type="dxa"/>
             <w:tcBorders/>
             <w:shd w:fill="auto" w:val="clear"/>
             <w:tcMar>
-              <w:left w:w="108" w:type="dxa"/>
-            </w:tcMar>
-          </w:tcPr>
-          <w:p>
-            <w:pPr>
-              <w:pStyle w:val="ListParagraph"/>
-              <w:spacing w:lineRule="auto" w:line="240" w:before="0" w:after="0"/>
-              <w:ind w:left="0" w:hanging="0"/>
-              <w:contextualSpacing/>
-              <w:rPr>
-                <w:sz w:val="22"/>
-                <w:sz w:val="22"/>
-                <w:szCs w:val="22"/>
-                <w:rFonts w:ascii="Calibri" w:hAnsi="Calibri" w:eastAsia="Calibri" w:cs="" w:asciiTheme="minorHAnsi" w:cstheme="minorBidi" w:eastAsiaTheme="minorHAnsi" w:hAnsiTheme="minorHAnsi"/>
-                <w:lang w:val="en-US" w:eastAsia="en-US" w:bidi="ar-SA"/>
-              </w:rPr>
-            </w:pPr>
-            <w:r>
-              <w:rPr>
-                <w:rFonts w:eastAsia="Calibri" w:cs="" w:cstheme="minorBidi" w:eastAsiaTheme="minorHAnsi"/>
-                <w:sz w:val="22"/>
-                <w:szCs w:val="22"/>
-                <w:lang w:val="en-US" w:eastAsia="en-US" w:bidi="ar-SA"/>
-              </w:rPr>
-              <w:t>206 -&gt;</w:t>
+              <w:left w:w="103" w:type="dxa"/>
+            </w:tcMar>
+          </w:tcPr>
+          <w:p>
+            <w:pPr>
+              <w:pStyle w:val="ListParagraph"/>
+              <w:spacing w:lineRule="auto" w:line="240" w:before="0" w:after="0"/>
+              <w:ind w:left="0" w:hanging="0"/>
+              <w:contextualSpacing/>
+              <w:rPr>
+                <w:sz w:val="22"/>
+                <w:sz w:val="22"/>
+                <w:szCs w:val="22"/>
+                <w:rFonts w:ascii="Calibri" w:hAnsi="Calibri" w:eastAsia="Calibri" w:cs="" w:asciiTheme="minorHAnsi" w:cstheme="minorBidi" w:eastAsiaTheme="minorHAnsi" w:hAnsiTheme="minorHAnsi"/>
+                <w:lang w:val="en-US" w:eastAsia="en-US" w:bidi="ar-SA"/>
+              </w:rPr>
+            </w:pPr>
+            <w:r>
+              <w:rPr>
+                <w:rFonts w:eastAsia="Calibri" w:cs="" w:cstheme="minorBidi" w:eastAsiaTheme="minorHAnsi"/>
+                <w:sz w:val="22"/>
+                <w:szCs w:val="22"/>
+                <w:lang w:val="en-US" w:eastAsia="en-US" w:bidi="ar-SA"/>
+              </w:rPr>
+              <w:t>203 -&gt;</w:t>
             </w:r>
             <w:r/>
           </w:p>
@@ -1006,42 +1046,7 @@
             <w:tcBorders/>
             <w:shd w:fill="auto" w:val="clear"/>
             <w:tcMar>
-              <w:left w:w="108" w:type="dxa"/>
-            </w:tcMar>
-          </w:tcPr>
-          <w:p>
-            <w:pPr>
-              <w:pStyle w:val="ListParagraph"/>
-              <w:spacing w:lineRule="auto" w:line="240" w:before="0" w:after="0"/>
-              <w:ind w:left="0" w:hanging="0"/>
-              <w:contextualSpacing/>
-              <w:rPr>
-                <w:sz w:val="22"/>
-                <w:sz w:val="22"/>
-                <w:szCs w:val="22"/>
-                <w:rFonts w:ascii="Calibri" w:hAnsi="Calibri" w:eastAsia="Calibri" w:cs="" w:asciiTheme="minorHAnsi" w:cstheme="minorBidi" w:eastAsiaTheme="minorHAnsi" w:hAnsiTheme="minorHAnsi"/>
-                <w:lang w:val="en-US" w:eastAsia="en-US" w:bidi="ar-SA"/>
-              </w:rPr>
-            </w:pPr>
-            <w:r>
-              <w:rPr>
-                <w:rFonts w:eastAsia="Calibri" w:cs="" w:cstheme="minorBidi" w:eastAsiaTheme="minorHAnsi"/>
-                <w:sz w:val="22"/>
-                <w:szCs w:val="22"/>
-                <w:lang w:val="en-US" w:eastAsia="en-US" w:bidi="ar-SA"/>
-              </w:rPr>
-              <w:t>203 -&gt;</w:t>
-            </w:r>
-            <w:r/>
-          </w:p>
-        </w:tc>
-        <w:tc>
-          <w:tcPr>
-            <w:tcW w:w="1595" w:type="dxa"/>
-            <w:tcBorders/>
-            <w:shd w:fill="auto" w:val="clear"/>
-            <w:tcMar>
-              <w:left w:w="108" w:type="dxa"/>
+              <w:left w:w="103" w:type="dxa"/>
             </w:tcMar>
           </w:tcPr>
           <w:p>
@@ -1072,11 +1077,11 @@
         </w:tc>
         <w:tc>
           <w:tcPr>
-            <w:tcW w:w="1599" w:type="dxa"/>
-            <w:tcBorders/>
-            <w:shd w:fill="auto" w:val="clear"/>
-            <w:tcMar>
-              <w:left w:w="108" w:type="dxa"/>
+            <w:tcW w:w="1601" w:type="dxa"/>
+            <w:tcBorders/>
+            <w:shd w:fill="auto" w:val="clear"/>
+            <w:tcMar>
+              <w:left w:w="103" w:type="dxa"/>
             </w:tcMar>
           </w:tcPr>
           <w:p>
@@ -1114,7 +1119,7 @@
             <w:tcBorders/>
             <w:shd w:fill="auto" w:val="clear"/>
             <w:tcMar>
-              <w:left w:w="108" w:type="dxa"/>
+              <w:left w:w="103" w:type="dxa"/>
             </w:tcMar>
           </w:tcPr>
           <w:p>
@@ -1149,7 +1154,7 @@
             <w:tcBorders/>
             <w:shd w:fill="auto" w:val="clear"/>
             <w:tcMar>
-              <w:left w:w="108" w:type="dxa"/>
+              <w:left w:w="103" w:type="dxa"/>
             </w:tcMar>
           </w:tcPr>
           <w:p>
@@ -1180,35 +1185,70 @@
         </w:tc>
         <w:tc>
           <w:tcPr>
+            <w:tcW w:w="1593" w:type="dxa"/>
+            <w:tcBorders/>
+            <w:shd w:fill="auto" w:val="clear"/>
+            <w:tcMar>
+              <w:left w:w="103" w:type="dxa"/>
+            </w:tcMar>
+          </w:tcPr>
+          <w:p>
+            <w:pPr>
+              <w:pStyle w:val="ListParagraph"/>
+              <w:spacing w:lineRule="auto" w:line="240" w:before="0" w:after="0"/>
+              <w:ind w:left="0" w:hanging="0"/>
+              <w:contextualSpacing/>
+              <w:rPr>
+                <w:sz w:val="22"/>
+                <w:sz w:val="22"/>
+                <w:szCs w:val="22"/>
+                <w:rFonts w:ascii="Calibri" w:hAnsi="Calibri" w:eastAsia="Calibri" w:cs="" w:asciiTheme="minorHAnsi" w:cstheme="minorBidi" w:eastAsiaTheme="minorHAnsi" w:hAnsiTheme="minorHAnsi"/>
+                <w:lang w:val="en-US" w:eastAsia="en-US" w:bidi="ar-SA"/>
+              </w:rPr>
+            </w:pPr>
+            <w:r>
+              <w:rPr>
+                <w:rFonts w:eastAsia="Calibri" w:cs="" w:cstheme="minorBidi" w:eastAsiaTheme="minorHAnsi"/>
+                <w:sz w:val="22"/>
+                <w:szCs w:val="22"/>
+                <w:lang w:val="en-US" w:eastAsia="en-US" w:bidi="ar-SA"/>
+              </w:rPr>
+              <w:t>302 -&gt;</w:t>
+            </w:r>
+            <w:r/>
+          </w:p>
+        </w:tc>
+        <w:tc>
+          <w:tcPr>
             <w:tcW w:w="1594" w:type="dxa"/>
             <w:tcBorders/>
             <w:shd w:fill="auto" w:val="clear"/>
             <w:tcMar>
-              <w:left w:w="108" w:type="dxa"/>
-            </w:tcMar>
-          </w:tcPr>
-          <w:p>
-            <w:pPr>
-              <w:pStyle w:val="ListParagraph"/>
-              <w:spacing w:lineRule="auto" w:line="240" w:before="0" w:after="0"/>
-              <w:ind w:left="0" w:hanging="0"/>
-              <w:contextualSpacing/>
-              <w:rPr>
-                <w:sz w:val="22"/>
-                <w:sz w:val="22"/>
-                <w:szCs w:val="22"/>
-                <w:rFonts w:ascii="Calibri" w:hAnsi="Calibri" w:eastAsia="Calibri" w:cs="" w:asciiTheme="minorHAnsi" w:cstheme="minorBidi" w:eastAsiaTheme="minorHAnsi" w:hAnsiTheme="minorHAnsi"/>
-                <w:lang w:val="en-US" w:eastAsia="en-US" w:bidi="ar-SA"/>
-              </w:rPr>
-            </w:pPr>
-            <w:r>
-              <w:rPr>
-                <w:rFonts w:eastAsia="Calibri" w:cs="" w:cstheme="minorBidi" w:eastAsiaTheme="minorHAnsi"/>
-                <w:sz w:val="22"/>
-                <w:szCs w:val="22"/>
-                <w:lang w:val="en-US" w:eastAsia="en-US" w:bidi="ar-SA"/>
-              </w:rPr>
-              <w:t>302 -&gt;</w:t>
+              <w:left w:w="103" w:type="dxa"/>
+            </w:tcMar>
+          </w:tcPr>
+          <w:p>
+            <w:pPr>
+              <w:pStyle w:val="ListParagraph"/>
+              <w:spacing w:lineRule="auto" w:line="240" w:before="0" w:after="0"/>
+              <w:ind w:left="0" w:hanging="0"/>
+              <w:contextualSpacing/>
+              <w:rPr>
+                <w:sz w:val="22"/>
+                <w:sz w:val="22"/>
+                <w:szCs w:val="22"/>
+                <w:rFonts w:ascii="Calibri" w:hAnsi="Calibri" w:eastAsia="Calibri" w:cs="" w:asciiTheme="minorHAnsi" w:cstheme="minorBidi" w:eastAsiaTheme="minorHAnsi" w:hAnsiTheme="minorHAnsi"/>
+                <w:lang w:val="en-US" w:eastAsia="en-US" w:bidi="ar-SA"/>
+              </w:rPr>
+            </w:pPr>
+            <w:r>
+              <w:rPr>
+                <w:rFonts w:eastAsia="Calibri" w:cs="" w:cstheme="minorBidi" w:eastAsiaTheme="minorHAnsi"/>
+                <w:sz w:val="22"/>
+                <w:szCs w:val="22"/>
+                <w:lang w:val="en-US" w:eastAsia="en-US" w:bidi="ar-SA"/>
+              </w:rPr>
+              <w:t>207 -&gt;</w:t>
             </w:r>
             <w:r/>
           </w:p>
@@ -1219,42 +1259,7 @@
             <w:tcBorders/>
             <w:shd w:fill="auto" w:val="clear"/>
             <w:tcMar>
-              <w:left w:w="108" w:type="dxa"/>
-            </w:tcMar>
-          </w:tcPr>
-          <w:p>
-            <w:pPr>
-              <w:pStyle w:val="ListParagraph"/>
-              <w:spacing w:lineRule="auto" w:line="240" w:before="0" w:after="0"/>
-              <w:ind w:left="0" w:hanging="0"/>
-              <w:contextualSpacing/>
-              <w:rPr>
-                <w:sz w:val="22"/>
-                <w:sz w:val="22"/>
-                <w:szCs w:val="22"/>
-                <w:rFonts w:ascii="Calibri" w:hAnsi="Calibri" w:eastAsia="Calibri" w:cs="" w:asciiTheme="minorHAnsi" w:cstheme="minorBidi" w:eastAsiaTheme="minorHAnsi" w:hAnsiTheme="minorHAnsi"/>
-                <w:lang w:val="en-US" w:eastAsia="en-US" w:bidi="ar-SA"/>
-              </w:rPr>
-            </w:pPr>
-            <w:r>
-              <w:rPr>
-                <w:rFonts w:eastAsia="Calibri" w:cs="" w:cstheme="minorBidi" w:eastAsiaTheme="minorHAnsi"/>
-                <w:sz w:val="22"/>
-                <w:szCs w:val="22"/>
-                <w:lang w:val="en-US" w:eastAsia="en-US" w:bidi="ar-SA"/>
-              </w:rPr>
-              <w:t>207 -&gt;</w:t>
-            </w:r>
-            <w:r/>
-          </w:p>
-        </w:tc>
-        <w:tc>
-          <w:tcPr>
-            <w:tcW w:w="1595" w:type="dxa"/>
-            <w:tcBorders/>
-            <w:shd w:fill="auto" w:val="clear"/>
-            <w:tcMar>
-              <w:left w:w="108" w:type="dxa"/>
+              <w:left w:w="103" w:type="dxa"/>
             </w:tcMar>
           </w:tcPr>
           <w:p>
@@ -1285,24 +1290,25 @@
         </w:tc>
         <w:tc>
           <w:tcPr>
-            <w:tcW w:w="1599" w:type="dxa"/>
-            <w:tcBorders/>
-            <w:shd w:fill="auto" w:val="clear"/>
-            <w:tcMar>
-              <w:left w:w="108" w:type="dxa"/>
-            </w:tcMar>
-          </w:tcPr>
-          <w:p>
-            <w:pPr>
-              <w:pStyle w:val="ListParagraph"/>
-              <w:spacing w:lineRule="auto" w:line="240" w:before="0" w:after="0"/>
-              <w:ind w:left="0" w:hanging="0"/>
-              <w:contextualSpacing/>
-              <w:rPr>
-                <w:sz w:val="22"/>
-                <w:sz w:val="22"/>
-                <w:szCs w:val="22"/>
-                <w:rFonts w:ascii="Calibri" w:hAnsi="Calibri" w:eastAsia="Calibri" w:cs="" w:asciiTheme="minorHAnsi" w:cstheme="minorBidi" w:eastAsiaTheme="minorHAnsi" w:hAnsiTheme="minorHAnsi"/>
+            <w:tcW w:w="1601" w:type="dxa"/>
+            <w:tcBorders/>
+            <w:shd w:fill="auto" w:val="clear"/>
+            <w:tcMar>
+              <w:left w:w="103" w:type="dxa"/>
+            </w:tcMar>
+          </w:tcPr>
+          <w:p>
+            <w:pPr>
+              <w:pStyle w:val="ListParagraph"/>
+              <w:spacing w:lineRule="auto" w:line="240" w:before="0" w:after="0"/>
+              <w:ind w:left="0" w:hanging="0"/>
+              <w:contextualSpacing/>
+              <w:rPr>
+                <w:sz w:val="22"/>
+                <w:sz w:val="22"/>
+                <w:szCs w:val="22"/>
+                <w:rFonts w:ascii="Calibri" w:hAnsi="Calibri" w:eastAsia="Calibri" w:cs="" w:asciiTheme="minorHAnsi" w:cstheme="minorBidi" w:eastAsiaTheme="minorHAnsi" w:hAnsiTheme="minorHAnsi"/>
+                <w:color w:val="00000A"/>
                 <w:lang w:val="en-US" w:eastAsia="en-US" w:bidi="ar-SA"/>
               </w:rPr>
             </w:pPr>
@@ -1326,7 +1332,7 @@
             <w:tcBorders/>
             <w:shd w:fill="auto" w:val="clear"/>
             <w:tcMar>
-              <w:left w:w="108" w:type="dxa"/>
+              <w:left w:w="103" w:type="dxa"/>
             </w:tcMar>
           </w:tcPr>
           <w:p>
@@ -1361,7 +1367,7 @@
             <w:tcBorders/>
             <w:shd w:fill="auto" w:val="clear"/>
             <w:tcMar>
-              <w:left w:w="108" w:type="dxa"/>
+              <w:left w:w="103" w:type="dxa"/>
             </w:tcMar>
           </w:tcPr>
           <w:p>
@@ -1392,35 +1398,70 @@
         </w:tc>
         <w:tc>
           <w:tcPr>
+            <w:tcW w:w="1593" w:type="dxa"/>
+            <w:tcBorders/>
+            <w:shd w:fill="auto" w:val="clear"/>
+            <w:tcMar>
+              <w:left w:w="103" w:type="dxa"/>
+            </w:tcMar>
+          </w:tcPr>
+          <w:p>
+            <w:pPr>
+              <w:pStyle w:val="ListParagraph"/>
+              <w:spacing w:lineRule="auto" w:line="240" w:before="0" w:after="0"/>
+              <w:ind w:left="0" w:hanging="0"/>
+              <w:contextualSpacing/>
+              <w:rPr>
+                <w:sz w:val="22"/>
+                <w:sz w:val="22"/>
+                <w:szCs w:val="22"/>
+                <w:rFonts w:ascii="Calibri" w:hAnsi="Calibri" w:eastAsia="Calibri" w:cs="" w:asciiTheme="minorHAnsi" w:cstheme="minorBidi" w:eastAsiaTheme="minorHAnsi" w:hAnsiTheme="minorHAnsi"/>
+                <w:lang w:val="en-US" w:eastAsia="en-US" w:bidi="ar-SA"/>
+              </w:rPr>
+            </w:pPr>
+            <w:r>
+              <w:rPr>
+                <w:rFonts w:eastAsia="Calibri" w:cs="" w:cstheme="minorBidi" w:eastAsiaTheme="minorHAnsi"/>
+                <w:sz w:val="22"/>
+                <w:szCs w:val="22"/>
+                <w:lang w:val="en-US" w:eastAsia="en-US" w:bidi="ar-SA"/>
+              </w:rPr>
+              <w:t>201 -&gt;</w:t>
+            </w:r>
+            <w:r/>
+          </w:p>
+        </w:tc>
+        <w:tc>
+          <w:tcPr>
             <w:tcW w:w="1594" w:type="dxa"/>
             <w:tcBorders/>
             <w:shd w:fill="auto" w:val="clear"/>
             <w:tcMar>
-              <w:left w:w="108" w:type="dxa"/>
-            </w:tcMar>
-          </w:tcPr>
-          <w:p>
-            <w:pPr>
-              <w:pStyle w:val="ListParagraph"/>
-              <w:spacing w:lineRule="auto" w:line="240" w:before="0" w:after="0"/>
-              <w:ind w:left="0" w:hanging="0"/>
-              <w:contextualSpacing/>
-              <w:rPr>
-                <w:sz w:val="22"/>
-                <w:sz w:val="22"/>
-                <w:szCs w:val="22"/>
-                <w:rFonts w:ascii="Calibri" w:hAnsi="Calibri" w:eastAsia="Calibri" w:cs="" w:asciiTheme="minorHAnsi" w:cstheme="minorBidi" w:eastAsiaTheme="minorHAnsi" w:hAnsiTheme="minorHAnsi"/>
-                <w:lang w:val="en-US" w:eastAsia="en-US" w:bidi="ar-SA"/>
-              </w:rPr>
-            </w:pPr>
-            <w:r>
-              <w:rPr>
-                <w:rFonts w:eastAsia="Calibri" w:cs="" w:cstheme="minorBidi" w:eastAsiaTheme="minorHAnsi"/>
-                <w:sz w:val="22"/>
-                <w:szCs w:val="22"/>
-                <w:lang w:val="en-US" w:eastAsia="en-US" w:bidi="ar-SA"/>
-              </w:rPr>
-              <w:t>201 -&gt;</w:t>
+              <w:left w:w="103" w:type="dxa"/>
+            </w:tcMar>
+          </w:tcPr>
+          <w:p>
+            <w:pPr>
+              <w:pStyle w:val="ListParagraph"/>
+              <w:spacing w:lineRule="auto" w:line="240" w:before="0" w:after="0"/>
+              <w:ind w:left="0" w:hanging="0"/>
+              <w:contextualSpacing/>
+              <w:rPr>
+                <w:sz w:val="22"/>
+                <w:sz w:val="22"/>
+                <w:szCs w:val="22"/>
+                <w:rFonts w:ascii="Calibri" w:hAnsi="Calibri" w:eastAsia="Calibri" w:cs="" w:asciiTheme="minorHAnsi" w:cstheme="minorBidi" w:eastAsiaTheme="minorHAnsi" w:hAnsiTheme="minorHAnsi"/>
+                <w:lang w:val="en-US" w:eastAsia="en-US" w:bidi="ar-SA"/>
+              </w:rPr>
+            </w:pPr>
+            <w:r>
+              <w:rPr>
+                <w:rFonts w:eastAsia="Calibri" w:cs="" w:cstheme="minorBidi" w:eastAsiaTheme="minorHAnsi"/>
+                <w:sz w:val="22"/>
+                <w:szCs w:val="22"/>
+                <w:lang w:val="en-US" w:eastAsia="en-US" w:bidi="ar-SA"/>
+              </w:rPr>
+              <w:t>206 -&gt;</w:t>
             </w:r>
             <w:r/>
           </w:p>
@@ -1431,42 +1472,7 @@
             <w:tcBorders/>
             <w:shd w:fill="auto" w:val="clear"/>
             <w:tcMar>
-              <w:left w:w="108" w:type="dxa"/>
-            </w:tcMar>
-          </w:tcPr>
-          <w:p>
-            <w:pPr>
-              <w:pStyle w:val="ListParagraph"/>
-              <w:spacing w:lineRule="auto" w:line="240" w:before="0" w:after="0"/>
-              <w:ind w:left="0" w:hanging="0"/>
-              <w:contextualSpacing/>
-              <w:rPr>
-                <w:sz w:val="22"/>
-                <w:sz w:val="22"/>
-                <w:szCs w:val="22"/>
-                <w:rFonts w:ascii="Calibri" w:hAnsi="Calibri" w:eastAsia="Calibri" w:cs="" w:asciiTheme="minorHAnsi" w:cstheme="minorBidi" w:eastAsiaTheme="minorHAnsi" w:hAnsiTheme="minorHAnsi"/>
-                <w:lang w:val="en-US" w:eastAsia="en-US" w:bidi="ar-SA"/>
-              </w:rPr>
-            </w:pPr>
-            <w:r>
-              <w:rPr>
-                <w:rFonts w:eastAsia="Calibri" w:cs="" w:cstheme="minorBidi" w:eastAsiaTheme="minorHAnsi"/>
-                <w:sz w:val="22"/>
-                <w:szCs w:val="22"/>
-                <w:lang w:val="en-US" w:eastAsia="en-US" w:bidi="ar-SA"/>
-              </w:rPr>
-              <w:t>206 -&gt;</w:t>
-            </w:r>
-            <w:r/>
-          </w:p>
-        </w:tc>
-        <w:tc>
-          <w:tcPr>
-            <w:tcW w:w="1595" w:type="dxa"/>
-            <w:tcBorders/>
-            <w:shd w:fill="auto" w:val="clear"/>
-            <w:tcMar>
-              <w:left w:w="108" w:type="dxa"/>
+              <w:left w:w="103" w:type="dxa"/>
             </w:tcMar>
           </w:tcPr>
           <w:p>
@@ -1497,24 +1503,25 @@
         </w:tc>
         <w:tc>
           <w:tcPr>
-            <w:tcW w:w="1599" w:type="dxa"/>
-            <w:tcBorders/>
-            <w:shd w:fill="auto" w:val="clear"/>
-            <w:tcMar>
-              <w:left w:w="108" w:type="dxa"/>
-            </w:tcMar>
-          </w:tcPr>
-          <w:p>
-            <w:pPr>
-              <w:pStyle w:val="ListParagraph"/>
-              <w:spacing w:lineRule="auto" w:line="240" w:before="0" w:after="0"/>
-              <w:ind w:left="0" w:hanging="0"/>
-              <w:contextualSpacing/>
-              <w:rPr>
-                <w:sz w:val="22"/>
-                <w:sz w:val="22"/>
-                <w:szCs w:val="22"/>
-                <w:rFonts w:ascii="Calibri" w:hAnsi="Calibri" w:eastAsia="Calibri" w:cs="" w:asciiTheme="minorHAnsi" w:cstheme="minorBidi" w:eastAsiaTheme="minorHAnsi" w:hAnsiTheme="minorHAnsi"/>
+            <w:tcW w:w="1601" w:type="dxa"/>
+            <w:tcBorders/>
+            <w:shd w:fill="auto" w:val="clear"/>
+            <w:tcMar>
+              <w:left w:w="103" w:type="dxa"/>
+            </w:tcMar>
+          </w:tcPr>
+          <w:p>
+            <w:pPr>
+              <w:pStyle w:val="ListParagraph"/>
+              <w:spacing w:lineRule="auto" w:line="240" w:before="0" w:after="0"/>
+              <w:ind w:left="0" w:hanging="0"/>
+              <w:contextualSpacing/>
+              <w:rPr>
+                <w:sz w:val="22"/>
+                <w:sz w:val="22"/>
+                <w:szCs w:val="22"/>
+                <w:rFonts w:ascii="Calibri" w:hAnsi="Calibri" w:eastAsia="Calibri" w:cs="" w:asciiTheme="minorHAnsi" w:cstheme="minorBidi" w:eastAsiaTheme="minorHAnsi" w:hAnsiTheme="minorHAnsi"/>
+                <w:color w:val="00000A"/>
                 <w:lang w:val="en-US" w:eastAsia="en-US" w:bidi="ar-SA"/>
               </w:rPr>
             </w:pPr>
@@ -1531,6 +1538,29 @@
         </w:tc>
       </w:tr>
     </w:tbl>
+    <w:p>
+      <w:pPr>
+        <w:pStyle w:val="ListParagraph"/>
+        <w:ind w:left="720" w:hanging="360"/>
+        <w:rPr>
+          <w:sz w:val="22"/>
+          <w:sz w:val="22"/>
+          <w:szCs w:val="22"/>
+          <w:rFonts w:ascii="Calibri" w:hAnsi="Calibri" w:eastAsia="Calibri" w:cs="" w:asciiTheme="minorHAnsi" w:cstheme="minorBidi" w:eastAsiaTheme="minorHAnsi" w:hAnsiTheme="minorHAnsi"/>
+          <w:color w:val="00000A"/>
+          <w:lang w:val="en-US" w:eastAsia="en-US" w:bidi="ar-SA"/>
+        </w:rPr>
+      </w:pPr>
+      <w:r>
+        <w:rPr>
+          <w:rFonts w:eastAsia="Calibri" w:cs="" w:cstheme="minorBidi" w:eastAsiaTheme="minorHAnsi"/>
+          <w:sz w:val="22"/>
+          <w:szCs w:val="22"/>
+          <w:lang w:val="en-US" w:eastAsia="en-US" w:bidi="ar-SA"/>
+        </w:rPr>
+      </w:r>
+      <w:r/>
+    </w:p>
     <w:p>
       <w:pPr>
         <w:pStyle w:val="ListParagraph"/>
@@ -1545,6 +1575,8 @@
       </w:pPr>
       <w:r>
         <w:rPr/>
+        <w:tab/>
+        <w:t>C. Optimal</w:t>
       </w:r>
       <w:r/>
     </w:p>
@@ -1563,7 +1595,7 @@
       <w:r>
         <w:rPr/>
         <w:tab/>
-        <w:t>C. Optimal</w:t>
+        <w:t>For Optimal there are 8 page faults (Each arrow represents a page fault).</w:t>
       </w:r>
       <w:r/>
     </w:p>
@@ -1582,25 +1614,6 @@
       <w:r>
         <w:rPr/>
         <w:tab/>
-        <w:t>For Optimal there are 8 page faults (Each arrow represents a page fault).</w:t>
-      </w:r>
-      <w:r/>
-    </w:p>
-    <w:p>
-      <w:pPr>
-        <w:pStyle w:val="ListParagraph"/>
-        <w:ind w:left="720" w:hanging="360"/>
-        <w:rPr>
-          <w:sz w:val="22"/>
-          <w:sz w:val="22"/>
-          <w:szCs w:val="22"/>
-          <w:rFonts w:ascii="Calibri" w:hAnsi="Calibri" w:eastAsia="Calibri" w:cs="" w:asciiTheme="minorHAnsi" w:cstheme="minorBidi" w:eastAsiaTheme="minorHAnsi" w:hAnsiTheme="minorHAnsi"/>
-          <w:lang w:val="en-US" w:eastAsia="en-US" w:bidi="ar-SA"/>
-        </w:rPr>
-      </w:pPr>
-      <w:r>
-        <w:rPr/>
-        <w:tab/>
       </w:r>
       <w:r/>
     </w:p>
@@ -1609,11 +1622,11 @@
         <w:tblStyle w:val="TableGrid"/>
         <w:tblW w:w="9574" w:type="dxa"/>
         <w:jc w:val="left"/>
-        <w:tblInd w:w="720" w:type="dxa"/>
+        <w:tblInd w:w="715" w:type="dxa"/>
         <w:tblBorders/>
         <w:tblCellMar>
           <w:top w:w="0" w:type="dxa"/>
-          <w:left w:w="108" w:type="dxa"/>
+          <w:left w:w="103" w:type="dxa"/>
           <w:bottom w:w="0" w:type="dxa"/>
           <w:right w:w="108" w:type="dxa"/>
         </w:tblCellMar>
@@ -1623,10 +1636,10 @@
         <w:gridCol w:w="1197"/>
         <w:gridCol w:w="1196"/>
         <w:gridCol w:w="1197"/>
-        <w:gridCol w:w="1194"/>
+        <w:gridCol w:w="1192"/>
         <w:gridCol w:w="1199"/>
         <w:gridCol w:w="1195"/>
-        <w:gridCol w:w="1198"/>
+        <w:gridCol w:w="1200"/>
       </w:tblGrid>
       <w:tr>
         <w:trPr/>
@@ -1636,7 +1649,7 @@
             <w:tcBorders/>
             <w:shd w:fill="auto" w:val="clear"/>
             <w:tcMar>
-              <w:left w:w="108" w:type="dxa"/>
+              <w:left w:w="103" w:type="dxa"/>
             </w:tcMar>
           </w:tcPr>
           <w:p>
@@ -1671,20 +1684,21 @@
             <w:tcBorders/>
             <w:shd w:fill="auto" w:val="clear"/>
             <w:tcMar>
-              <w:left w:w="108" w:type="dxa"/>
-            </w:tcMar>
-          </w:tcPr>
-          <w:p>
-            <w:pPr>
-              <w:pStyle w:val="ListParagraph"/>
-              <w:spacing w:lineRule="auto" w:line="240" w:before="0" w:after="0"/>
-              <w:ind w:left="0" w:hanging="0"/>
-              <w:contextualSpacing/>
-              <w:rPr>
-                <w:sz w:val="22"/>
-                <w:sz w:val="22"/>
-                <w:szCs w:val="22"/>
-                <w:rFonts w:ascii="Calibri" w:hAnsi="Calibri" w:eastAsia="Calibri" w:cs="" w:asciiTheme="minorHAnsi" w:cstheme="minorBidi" w:eastAsiaTheme="minorHAnsi" w:hAnsiTheme="minorHAnsi"/>
+              <w:left w:w="103" w:type="dxa"/>
+            </w:tcMar>
+          </w:tcPr>
+          <w:p>
+            <w:pPr>
+              <w:pStyle w:val="ListParagraph"/>
+              <w:spacing w:lineRule="auto" w:line="240" w:before="0" w:after="0"/>
+              <w:ind w:left="0" w:hanging="0"/>
+              <w:contextualSpacing/>
+              <w:rPr>
+                <w:sz w:val="22"/>
+                <w:sz w:val="22"/>
+                <w:szCs w:val="22"/>
+                <w:rFonts w:ascii="Calibri" w:hAnsi="Calibri" w:eastAsia="Calibri" w:cs="" w:asciiTheme="minorHAnsi" w:cstheme="minorBidi" w:eastAsiaTheme="minorHAnsi" w:hAnsiTheme="minorHAnsi"/>
+                <w:color w:val="00000A"/>
                 <w:lang w:val="en-US" w:eastAsia="en-US" w:bidi="ar-SA"/>
               </w:rPr>
             </w:pPr>
@@ -1705,20 +1719,21 @@
             <w:tcBorders/>
             <w:shd w:fill="auto" w:val="clear"/>
             <w:tcMar>
-              <w:left w:w="108" w:type="dxa"/>
-            </w:tcMar>
-          </w:tcPr>
-          <w:p>
-            <w:pPr>
-              <w:pStyle w:val="ListParagraph"/>
-              <w:spacing w:lineRule="auto" w:line="240" w:before="0" w:after="0"/>
-              <w:ind w:left="0" w:hanging="0"/>
-              <w:contextualSpacing/>
-              <w:rPr>
-                <w:sz w:val="22"/>
-                <w:sz w:val="22"/>
-                <w:szCs w:val="22"/>
-                <w:rFonts w:ascii="Calibri" w:hAnsi="Calibri" w:eastAsia="Calibri" w:cs="" w:asciiTheme="minorHAnsi" w:cstheme="minorBidi" w:eastAsiaTheme="minorHAnsi" w:hAnsiTheme="minorHAnsi"/>
+              <w:left w:w="103" w:type="dxa"/>
+            </w:tcMar>
+          </w:tcPr>
+          <w:p>
+            <w:pPr>
+              <w:pStyle w:val="ListParagraph"/>
+              <w:spacing w:lineRule="auto" w:line="240" w:before="0" w:after="0"/>
+              <w:ind w:left="0" w:hanging="0"/>
+              <w:contextualSpacing/>
+              <w:rPr>
+                <w:sz w:val="22"/>
+                <w:sz w:val="22"/>
+                <w:szCs w:val="22"/>
+                <w:rFonts w:ascii="Calibri" w:hAnsi="Calibri" w:eastAsia="Calibri" w:cs="" w:asciiTheme="minorHAnsi" w:cstheme="minorBidi" w:eastAsiaTheme="minorHAnsi" w:hAnsiTheme="minorHAnsi"/>
+                <w:color w:val="00000A"/>
                 <w:lang w:val="en-US" w:eastAsia="en-US" w:bidi="ar-SA"/>
               </w:rPr>
             </w:pPr>
@@ -1739,7 +1754,7 @@
             <w:tcBorders/>
             <w:shd w:fill="auto" w:val="clear"/>
             <w:tcMar>
-              <w:left w:w="108" w:type="dxa"/>
+              <w:left w:w="103" w:type="dxa"/>
             </w:tcMar>
           </w:tcPr>
           <w:p>
@@ -1770,11 +1785,11 @@
         </w:tc>
         <w:tc>
           <w:tcPr>
-            <w:tcW w:w="1194" w:type="dxa"/>
-            <w:tcBorders/>
-            <w:shd w:fill="auto" w:val="clear"/>
-            <w:tcMar>
-              <w:left w:w="108" w:type="dxa"/>
+            <w:tcW w:w="1192" w:type="dxa"/>
+            <w:tcBorders/>
+            <w:shd w:fill="auto" w:val="clear"/>
+            <w:tcMar>
+              <w:left w:w="103" w:type="dxa"/>
             </w:tcMar>
           </w:tcPr>
           <w:p>
@@ -1809,7 +1824,7 @@
             <w:tcBorders/>
             <w:shd w:fill="auto" w:val="clear"/>
             <w:tcMar>
-              <w:left w:w="108" w:type="dxa"/>
+              <w:left w:w="103" w:type="dxa"/>
             </w:tcMar>
           </w:tcPr>
           <w:p>
@@ -1844,7 +1859,7 @@
             <w:tcBorders/>
             <w:shd w:fill="auto" w:val="clear"/>
             <w:tcMar>
-              <w:left w:w="108" w:type="dxa"/>
+              <w:left w:w="103" w:type="dxa"/>
             </w:tcMar>
           </w:tcPr>
           <w:p>
@@ -1875,11 +1890,11 @@
         </w:tc>
         <w:tc>
           <w:tcPr>
-            <w:tcW w:w="1198" w:type="dxa"/>
-            <w:tcBorders/>
-            <w:shd w:fill="auto" w:val="clear"/>
-            <w:tcMar>
-              <w:left w:w="108" w:type="dxa"/>
+            <w:tcW w:w="1200" w:type="dxa"/>
+            <w:tcBorders/>
+            <w:shd w:fill="auto" w:val="clear"/>
+            <w:tcMar>
+              <w:left w:w="103" w:type="dxa"/>
             </w:tcMar>
           </w:tcPr>
           <w:p>
@@ -1917,7 +1932,7 @@
             <w:tcBorders/>
             <w:shd w:fill="auto" w:val="clear"/>
             <w:tcMar>
-              <w:left w:w="108" w:type="dxa"/>
+              <w:left w:w="103" w:type="dxa"/>
             </w:tcMar>
           </w:tcPr>
           <w:p>
@@ -1952,20 +1967,21 @@
             <w:tcBorders/>
             <w:shd w:fill="auto" w:val="clear"/>
             <w:tcMar>
-              <w:left w:w="108" w:type="dxa"/>
-            </w:tcMar>
-          </w:tcPr>
-          <w:p>
-            <w:pPr>
-              <w:pStyle w:val="ListParagraph"/>
-              <w:spacing w:lineRule="auto" w:line="240" w:before="0" w:after="0"/>
-              <w:ind w:left="0" w:hanging="0"/>
-              <w:contextualSpacing/>
-              <w:rPr>
-                <w:sz w:val="22"/>
-                <w:sz w:val="22"/>
-                <w:szCs w:val="22"/>
-                <w:rFonts w:ascii="Calibri" w:hAnsi="Calibri" w:eastAsia="Calibri" w:cs="" w:asciiTheme="minorHAnsi" w:cstheme="minorBidi" w:eastAsiaTheme="minorHAnsi" w:hAnsiTheme="minorHAnsi"/>
+              <w:left w:w="103" w:type="dxa"/>
+            </w:tcMar>
+          </w:tcPr>
+          <w:p>
+            <w:pPr>
+              <w:pStyle w:val="ListParagraph"/>
+              <w:spacing w:lineRule="auto" w:line="240" w:before="0" w:after="0"/>
+              <w:ind w:left="0" w:hanging="0"/>
+              <w:contextualSpacing/>
+              <w:rPr>
+                <w:sz w:val="22"/>
+                <w:sz w:val="22"/>
+                <w:szCs w:val="22"/>
+                <w:rFonts w:ascii="Calibri" w:hAnsi="Calibri" w:eastAsia="Calibri" w:cs="" w:asciiTheme="minorHAnsi" w:cstheme="minorBidi" w:eastAsiaTheme="minorHAnsi" w:hAnsiTheme="minorHAnsi"/>
+                <w:color w:val="00000A"/>
                 <w:lang w:val="en-US" w:eastAsia="en-US" w:bidi="ar-SA"/>
               </w:rPr>
             </w:pPr>
@@ -1986,20 +2002,21 @@
             <w:tcBorders/>
             <w:shd w:fill="auto" w:val="clear"/>
             <w:tcMar>
-              <w:left w:w="108" w:type="dxa"/>
-            </w:tcMar>
-          </w:tcPr>
-          <w:p>
-            <w:pPr>
-              <w:pStyle w:val="ListParagraph"/>
-              <w:spacing w:lineRule="auto" w:line="240" w:before="0" w:after="0"/>
-              <w:ind w:left="0" w:hanging="0"/>
-              <w:contextualSpacing/>
-              <w:rPr>
-                <w:sz w:val="22"/>
-                <w:sz w:val="22"/>
-                <w:szCs w:val="22"/>
-                <w:rFonts w:ascii="Calibri" w:hAnsi="Calibri" w:eastAsia="Calibri" w:cs="" w:asciiTheme="minorHAnsi" w:cstheme="minorBidi" w:eastAsiaTheme="minorHAnsi" w:hAnsiTheme="minorHAnsi"/>
+              <w:left w:w="103" w:type="dxa"/>
+            </w:tcMar>
+          </w:tcPr>
+          <w:p>
+            <w:pPr>
+              <w:pStyle w:val="ListParagraph"/>
+              <w:spacing w:lineRule="auto" w:line="240" w:before="0" w:after="0"/>
+              <w:ind w:left="0" w:hanging="0"/>
+              <w:contextualSpacing/>
+              <w:rPr>
+                <w:sz w:val="22"/>
+                <w:sz w:val="22"/>
+                <w:szCs w:val="22"/>
+                <w:rFonts w:ascii="Calibri" w:hAnsi="Calibri" w:eastAsia="Calibri" w:cs="" w:asciiTheme="minorHAnsi" w:cstheme="minorBidi" w:eastAsiaTheme="minorHAnsi" w:hAnsiTheme="minorHAnsi"/>
+                <w:color w:val="00000A"/>
                 <w:lang w:val="en-US" w:eastAsia="en-US" w:bidi="ar-SA"/>
               </w:rPr>
             </w:pPr>
@@ -2020,54 +2037,56 @@
             <w:tcBorders/>
             <w:shd w:fill="auto" w:val="clear"/>
             <w:tcMar>
-              <w:left w:w="108" w:type="dxa"/>
-            </w:tcMar>
-          </w:tcPr>
-          <w:p>
-            <w:pPr>
-              <w:pStyle w:val="ListParagraph"/>
-              <w:spacing w:lineRule="auto" w:line="240" w:before="0" w:after="0"/>
-              <w:ind w:left="0" w:hanging="0"/>
-              <w:contextualSpacing/>
-              <w:rPr>
-                <w:sz w:val="22"/>
-                <w:sz w:val="22"/>
-                <w:szCs w:val="22"/>
-                <w:rFonts w:ascii="Calibri" w:hAnsi="Calibri" w:eastAsia="Calibri" w:cs="" w:asciiTheme="minorHAnsi" w:cstheme="minorBidi" w:eastAsiaTheme="minorHAnsi" w:hAnsiTheme="minorHAnsi"/>
-                <w:lang w:val="en-US" w:eastAsia="en-US" w:bidi="ar-SA"/>
-              </w:rPr>
-            </w:pPr>
-            <w:r>
-              <w:rPr>
-                <w:rFonts w:eastAsia="Calibri" w:cs="" w:cstheme="minorBidi" w:eastAsiaTheme="minorHAnsi"/>
-                <w:sz w:val="22"/>
-                <w:szCs w:val="22"/>
-                <w:lang w:val="en-US" w:eastAsia="en-US" w:bidi="ar-SA"/>
-              </w:rPr>
-            </w:r>
-            <w:r/>
-          </w:p>
-        </w:tc>
-        <w:tc>
-          <w:tcPr>
-            <w:tcW w:w="1194" w:type="dxa"/>
-            <w:tcBorders/>
-            <w:shd w:fill="auto" w:val="clear"/>
-            <w:tcMar>
-              <w:left w:w="108" w:type="dxa"/>
-            </w:tcMar>
-          </w:tcPr>
-          <w:p>
-            <w:pPr>
-              <w:pStyle w:val="ListParagraph"/>
-              <w:spacing w:lineRule="auto" w:line="240" w:before="0" w:after="0"/>
-              <w:ind w:left="0" w:hanging="0"/>
-              <w:contextualSpacing/>
-              <w:rPr>
-                <w:sz w:val="22"/>
-                <w:sz w:val="22"/>
-                <w:szCs w:val="22"/>
-                <w:rFonts w:ascii="Calibri" w:hAnsi="Calibri" w:eastAsia="Calibri" w:cs="" w:asciiTheme="minorHAnsi" w:cstheme="minorBidi" w:eastAsiaTheme="minorHAnsi" w:hAnsiTheme="minorHAnsi"/>
+              <w:left w:w="103" w:type="dxa"/>
+            </w:tcMar>
+          </w:tcPr>
+          <w:p>
+            <w:pPr>
+              <w:pStyle w:val="ListParagraph"/>
+              <w:spacing w:lineRule="auto" w:line="240" w:before="0" w:after="0"/>
+              <w:ind w:left="0" w:hanging="0"/>
+              <w:contextualSpacing/>
+              <w:rPr>
+                <w:sz w:val="22"/>
+                <w:sz w:val="22"/>
+                <w:szCs w:val="22"/>
+                <w:rFonts w:ascii="Calibri" w:hAnsi="Calibri" w:eastAsia="Calibri" w:cs="" w:asciiTheme="minorHAnsi" w:cstheme="minorBidi" w:eastAsiaTheme="minorHAnsi" w:hAnsiTheme="minorHAnsi"/>
+                <w:color w:val="00000A"/>
+                <w:lang w:val="en-US" w:eastAsia="en-US" w:bidi="ar-SA"/>
+              </w:rPr>
+            </w:pPr>
+            <w:r>
+              <w:rPr>
+                <w:rFonts w:eastAsia="Calibri" w:cs="" w:cstheme="minorBidi" w:eastAsiaTheme="minorHAnsi"/>
+                <w:sz w:val="22"/>
+                <w:szCs w:val="22"/>
+                <w:lang w:val="en-US" w:eastAsia="en-US" w:bidi="ar-SA"/>
+              </w:rPr>
+            </w:r>
+            <w:r/>
+          </w:p>
+        </w:tc>
+        <w:tc>
+          <w:tcPr>
+            <w:tcW w:w="1192" w:type="dxa"/>
+            <w:tcBorders/>
+            <w:shd w:fill="auto" w:val="clear"/>
+            <w:tcMar>
+              <w:left w:w="103" w:type="dxa"/>
+            </w:tcMar>
+          </w:tcPr>
+          <w:p>
+            <w:pPr>
+              <w:pStyle w:val="ListParagraph"/>
+              <w:spacing w:lineRule="auto" w:line="240" w:before="0" w:after="0"/>
+              <w:ind w:left="0" w:hanging="0"/>
+              <w:contextualSpacing/>
+              <w:rPr>
+                <w:sz w:val="22"/>
+                <w:sz w:val="22"/>
+                <w:szCs w:val="22"/>
+                <w:rFonts w:ascii="Calibri" w:hAnsi="Calibri" w:eastAsia="Calibri" w:cs="" w:asciiTheme="minorHAnsi" w:cstheme="minorBidi" w:eastAsiaTheme="minorHAnsi" w:hAnsiTheme="minorHAnsi"/>
+                <w:color w:val="00000A"/>
                 <w:lang w:val="en-US" w:eastAsia="en-US" w:bidi="ar-SA"/>
               </w:rPr>
             </w:pPr>
@@ -2088,20 +2107,21 @@
             <w:tcBorders/>
             <w:shd w:fill="auto" w:val="clear"/>
             <w:tcMar>
-              <w:left w:w="108" w:type="dxa"/>
-            </w:tcMar>
-          </w:tcPr>
-          <w:p>
-            <w:pPr>
-              <w:pStyle w:val="ListParagraph"/>
-              <w:spacing w:lineRule="auto" w:line="240" w:before="0" w:after="0"/>
-              <w:ind w:left="0" w:hanging="0"/>
-              <w:contextualSpacing/>
-              <w:rPr>
-                <w:sz w:val="22"/>
-                <w:sz w:val="22"/>
-                <w:szCs w:val="22"/>
-                <w:rFonts w:ascii="Calibri" w:hAnsi="Calibri" w:eastAsia="Calibri" w:cs="" w:asciiTheme="minorHAnsi" w:cstheme="minorBidi" w:eastAsiaTheme="minorHAnsi" w:hAnsiTheme="minorHAnsi"/>
+              <w:left w:w="103" w:type="dxa"/>
+            </w:tcMar>
+          </w:tcPr>
+          <w:p>
+            <w:pPr>
+              <w:pStyle w:val="ListParagraph"/>
+              <w:spacing w:lineRule="auto" w:line="240" w:before="0" w:after="0"/>
+              <w:ind w:left="0" w:hanging="0"/>
+              <w:contextualSpacing/>
+              <w:rPr>
+                <w:sz w:val="22"/>
+                <w:sz w:val="22"/>
+                <w:szCs w:val="22"/>
+                <w:rFonts w:ascii="Calibri" w:hAnsi="Calibri" w:eastAsia="Calibri" w:cs="" w:asciiTheme="minorHAnsi" w:cstheme="minorBidi" w:eastAsiaTheme="minorHAnsi" w:hAnsiTheme="minorHAnsi"/>
+                <w:color w:val="00000A"/>
                 <w:lang w:val="en-US" w:eastAsia="en-US" w:bidi="ar-SA"/>
               </w:rPr>
             </w:pPr>
@@ -2122,54 +2142,56 @@
             <w:tcBorders/>
             <w:shd w:fill="auto" w:val="clear"/>
             <w:tcMar>
-              <w:left w:w="108" w:type="dxa"/>
-            </w:tcMar>
-          </w:tcPr>
-          <w:p>
-            <w:pPr>
-              <w:pStyle w:val="ListParagraph"/>
-              <w:spacing w:lineRule="auto" w:line="240" w:before="0" w:after="0"/>
-              <w:ind w:left="0" w:hanging="0"/>
-              <w:contextualSpacing/>
-              <w:rPr>
-                <w:sz w:val="22"/>
-                <w:sz w:val="22"/>
-                <w:szCs w:val="22"/>
-                <w:rFonts w:ascii="Calibri" w:hAnsi="Calibri" w:eastAsia="Calibri" w:cs="" w:asciiTheme="minorHAnsi" w:cstheme="minorBidi" w:eastAsiaTheme="minorHAnsi" w:hAnsiTheme="minorHAnsi"/>
-                <w:lang w:val="en-US" w:eastAsia="en-US" w:bidi="ar-SA"/>
-              </w:rPr>
-            </w:pPr>
-            <w:r>
-              <w:rPr>
-                <w:rFonts w:eastAsia="Calibri" w:cs="" w:cstheme="minorBidi" w:eastAsiaTheme="minorHAnsi"/>
-                <w:sz w:val="22"/>
-                <w:szCs w:val="22"/>
-                <w:lang w:val="en-US" w:eastAsia="en-US" w:bidi="ar-SA"/>
-              </w:rPr>
-            </w:r>
-            <w:r/>
-          </w:p>
-        </w:tc>
-        <w:tc>
-          <w:tcPr>
-            <w:tcW w:w="1198" w:type="dxa"/>
-            <w:tcBorders/>
-            <w:shd w:fill="auto" w:val="clear"/>
-            <w:tcMar>
-              <w:left w:w="108" w:type="dxa"/>
-            </w:tcMar>
-          </w:tcPr>
-          <w:p>
-            <w:pPr>
-              <w:pStyle w:val="ListParagraph"/>
-              <w:spacing w:lineRule="auto" w:line="240" w:before="0" w:after="0"/>
-              <w:ind w:left="0" w:hanging="0"/>
-              <w:contextualSpacing/>
-              <w:rPr>
-                <w:sz w:val="22"/>
-                <w:sz w:val="22"/>
-                <w:szCs w:val="22"/>
-                <w:rFonts w:ascii="Calibri" w:hAnsi="Calibri" w:eastAsia="Calibri" w:cs="" w:asciiTheme="minorHAnsi" w:cstheme="minorBidi" w:eastAsiaTheme="minorHAnsi" w:hAnsiTheme="minorHAnsi"/>
+              <w:left w:w="103" w:type="dxa"/>
+            </w:tcMar>
+          </w:tcPr>
+          <w:p>
+            <w:pPr>
+              <w:pStyle w:val="ListParagraph"/>
+              <w:spacing w:lineRule="auto" w:line="240" w:before="0" w:after="0"/>
+              <w:ind w:left="0" w:hanging="0"/>
+              <w:contextualSpacing/>
+              <w:rPr>
+                <w:sz w:val="22"/>
+                <w:sz w:val="22"/>
+                <w:szCs w:val="22"/>
+                <w:rFonts w:ascii="Calibri" w:hAnsi="Calibri" w:eastAsia="Calibri" w:cs="" w:asciiTheme="minorHAnsi" w:cstheme="minorBidi" w:eastAsiaTheme="minorHAnsi" w:hAnsiTheme="minorHAnsi"/>
+                <w:color w:val="00000A"/>
+                <w:lang w:val="en-US" w:eastAsia="en-US" w:bidi="ar-SA"/>
+              </w:rPr>
+            </w:pPr>
+            <w:r>
+              <w:rPr>
+                <w:rFonts w:eastAsia="Calibri" w:cs="" w:cstheme="minorBidi" w:eastAsiaTheme="minorHAnsi"/>
+                <w:sz w:val="22"/>
+                <w:szCs w:val="22"/>
+                <w:lang w:val="en-US" w:eastAsia="en-US" w:bidi="ar-SA"/>
+              </w:rPr>
+            </w:r>
+            <w:r/>
+          </w:p>
+        </w:tc>
+        <w:tc>
+          <w:tcPr>
+            <w:tcW w:w="1200" w:type="dxa"/>
+            <w:tcBorders/>
+            <w:shd w:fill="auto" w:val="clear"/>
+            <w:tcMar>
+              <w:left w:w="103" w:type="dxa"/>
+            </w:tcMar>
+          </w:tcPr>
+          <w:p>
+            <w:pPr>
+              <w:pStyle w:val="ListParagraph"/>
+              <w:spacing w:lineRule="auto" w:line="240" w:before="0" w:after="0"/>
+              <w:ind w:left="0" w:hanging="0"/>
+              <w:contextualSpacing/>
+              <w:rPr>
+                <w:sz w:val="22"/>
+                <w:sz w:val="22"/>
+                <w:szCs w:val="22"/>
+                <w:rFonts w:ascii="Calibri" w:hAnsi="Calibri" w:eastAsia="Calibri" w:cs="" w:asciiTheme="minorHAnsi" w:cstheme="minorBidi" w:eastAsiaTheme="minorHAnsi" w:hAnsiTheme="minorHAnsi"/>
+                <w:color w:val="00000A"/>
                 <w:lang w:val="en-US" w:eastAsia="en-US" w:bidi="ar-SA"/>
               </w:rPr>
             </w:pPr>
@@ -2193,7 +2215,7 @@
             <w:tcBorders/>
             <w:shd w:fill="auto" w:val="clear"/>
             <w:tcMar>
-              <w:left w:w="108" w:type="dxa"/>
+              <w:left w:w="103" w:type="dxa"/>
             </w:tcMar>
           </w:tcPr>
           <w:p>
@@ -2228,7 +2250,7 @@
             <w:tcBorders/>
             <w:shd w:fill="auto" w:val="clear"/>
             <w:tcMar>
-              <w:left w:w="108" w:type="dxa"/>
+              <w:left w:w="103" w:type="dxa"/>
             </w:tcMar>
           </w:tcPr>
           <w:p>
@@ -2263,7 +2285,7 @@
             <w:tcBorders/>
             <w:shd w:fill="auto" w:val="clear"/>
             <w:tcMar>
-              <w:left w:w="108" w:type="dxa"/>
+              <w:left w:w="103" w:type="dxa"/>
             </w:tcMar>
           </w:tcPr>
           <w:p>
@@ -2298,7 +2320,7 @@
             <w:tcBorders/>
             <w:shd w:fill="auto" w:val="clear"/>
             <w:tcMar>
-              <w:left w:w="108" w:type="dxa"/>
+              <w:left w:w="103" w:type="dxa"/>
             </w:tcMar>
           </w:tcPr>
           <w:p>
@@ -2329,11 +2351,11 @@
         </w:tc>
         <w:tc>
           <w:tcPr>
-            <w:tcW w:w="1194" w:type="dxa"/>
-            <w:tcBorders/>
-            <w:shd w:fill="auto" w:val="clear"/>
-            <w:tcMar>
-              <w:left w:w="108" w:type="dxa"/>
+            <w:tcW w:w="1192" w:type="dxa"/>
+            <w:tcBorders/>
+            <w:shd w:fill="auto" w:val="clear"/>
+            <w:tcMar>
+              <w:left w:w="103" w:type="dxa"/>
             </w:tcMar>
           </w:tcPr>
           <w:p>
@@ -2368,20 +2390,21 @@
             <w:tcBorders/>
             <w:shd w:fill="auto" w:val="clear"/>
             <w:tcMar>
-              <w:left w:w="108" w:type="dxa"/>
-            </w:tcMar>
-          </w:tcPr>
-          <w:p>
-            <w:pPr>
-              <w:pStyle w:val="ListParagraph"/>
-              <w:spacing w:lineRule="auto" w:line="240" w:before="0" w:after="0"/>
-              <w:ind w:left="0" w:hanging="0"/>
-              <w:contextualSpacing/>
-              <w:rPr>
-                <w:sz w:val="22"/>
-                <w:sz w:val="22"/>
-                <w:szCs w:val="22"/>
-                <w:rFonts w:ascii="Calibri" w:hAnsi="Calibri" w:eastAsia="Calibri" w:cs="" w:asciiTheme="minorHAnsi" w:cstheme="minorBidi" w:eastAsiaTheme="minorHAnsi" w:hAnsiTheme="minorHAnsi"/>
+              <w:left w:w="103" w:type="dxa"/>
+            </w:tcMar>
+          </w:tcPr>
+          <w:p>
+            <w:pPr>
+              <w:pStyle w:val="ListParagraph"/>
+              <w:spacing w:lineRule="auto" w:line="240" w:before="0" w:after="0"/>
+              <w:ind w:left="0" w:hanging="0"/>
+              <w:contextualSpacing/>
+              <w:rPr>
+                <w:sz w:val="22"/>
+                <w:sz w:val="22"/>
+                <w:szCs w:val="22"/>
+                <w:rFonts w:ascii="Calibri" w:hAnsi="Calibri" w:eastAsia="Calibri" w:cs="" w:asciiTheme="minorHAnsi" w:cstheme="minorBidi" w:eastAsiaTheme="minorHAnsi" w:hAnsiTheme="minorHAnsi"/>
+                <w:color w:val="00000A"/>
                 <w:lang w:val="en-US" w:eastAsia="en-US" w:bidi="ar-SA"/>
               </w:rPr>
             </w:pPr>
@@ -2402,54 +2425,56 @@
             <w:tcBorders/>
             <w:shd w:fill="auto" w:val="clear"/>
             <w:tcMar>
-              <w:left w:w="108" w:type="dxa"/>
-            </w:tcMar>
-          </w:tcPr>
-          <w:p>
-            <w:pPr>
-              <w:pStyle w:val="ListParagraph"/>
-              <w:spacing w:lineRule="auto" w:line="240" w:before="0" w:after="0"/>
-              <w:ind w:left="0" w:hanging="0"/>
-              <w:contextualSpacing/>
-              <w:rPr>
-                <w:sz w:val="22"/>
-                <w:sz w:val="22"/>
-                <w:szCs w:val="22"/>
-                <w:rFonts w:ascii="Calibri" w:hAnsi="Calibri" w:eastAsia="Calibri" w:cs="" w:asciiTheme="minorHAnsi" w:cstheme="minorBidi" w:eastAsiaTheme="minorHAnsi" w:hAnsiTheme="minorHAnsi"/>
-                <w:lang w:val="en-US" w:eastAsia="en-US" w:bidi="ar-SA"/>
-              </w:rPr>
-            </w:pPr>
-            <w:r>
-              <w:rPr>
-                <w:rFonts w:eastAsia="Calibri" w:cs="" w:cstheme="minorBidi" w:eastAsiaTheme="minorHAnsi"/>
-                <w:sz w:val="22"/>
-                <w:szCs w:val="22"/>
-                <w:lang w:val="en-US" w:eastAsia="en-US" w:bidi="ar-SA"/>
-              </w:rPr>
-            </w:r>
-            <w:r/>
-          </w:p>
-        </w:tc>
-        <w:tc>
-          <w:tcPr>
-            <w:tcW w:w="1198" w:type="dxa"/>
-            <w:tcBorders/>
-            <w:shd w:fill="auto" w:val="clear"/>
-            <w:tcMar>
-              <w:left w:w="108" w:type="dxa"/>
-            </w:tcMar>
-          </w:tcPr>
-          <w:p>
-            <w:pPr>
-              <w:pStyle w:val="ListParagraph"/>
-              <w:spacing w:lineRule="auto" w:line="240" w:before="0" w:after="0"/>
-              <w:ind w:left="0" w:hanging="0"/>
-              <w:contextualSpacing/>
-              <w:rPr>
-                <w:sz w:val="22"/>
-                <w:sz w:val="22"/>
-                <w:szCs w:val="22"/>
-                <w:rFonts w:ascii="Calibri" w:hAnsi="Calibri" w:eastAsia="Calibri" w:cs="" w:asciiTheme="minorHAnsi" w:cstheme="minorBidi" w:eastAsiaTheme="minorHAnsi" w:hAnsiTheme="minorHAnsi"/>
+              <w:left w:w="103" w:type="dxa"/>
+            </w:tcMar>
+          </w:tcPr>
+          <w:p>
+            <w:pPr>
+              <w:pStyle w:val="ListParagraph"/>
+              <w:spacing w:lineRule="auto" w:line="240" w:before="0" w:after="0"/>
+              <w:ind w:left="0" w:hanging="0"/>
+              <w:contextualSpacing/>
+              <w:rPr>
+                <w:sz w:val="22"/>
+                <w:sz w:val="22"/>
+                <w:szCs w:val="22"/>
+                <w:rFonts w:ascii="Calibri" w:hAnsi="Calibri" w:eastAsia="Calibri" w:cs="" w:asciiTheme="minorHAnsi" w:cstheme="minorBidi" w:eastAsiaTheme="minorHAnsi" w:hAnsiTheme="minorHAnsi"/>
+                <w:color w:val="00000A"/>
+                <w:lang w:val="en-US" w:eastAsia="en-US" w:bidi="ar-SA"/>
+              </w:rPr>
+            </w:pPr>
+            <w:r>
+              <w:rPr>
+                <w:rFonts w:eastAsia="Calibri" w:cs="" w:cstheme="minorBidi" w:eastAsiaTheme="minorHAnsi"/>
+                <w:sz w:val="22"/>
+                <w:szCs w:val="22"/>
+                <w:lang w:val="en-US" w:eastAsia="en-US" w:bidi="ar-SA"/>
+              </w:rPr>
+            </w:r>
+            <w:r/>
+          </w:p>
+        </w:tc>
+        <w:tc>
+          <w:tcPr>
+            <w:tcW w:w="1200" w:type="dxa"/>
+            <w:tcBorders/>
+            <w:shd w:fill="auto" w:val="clear"/>
+            <w:tcMar>
+              <w:left w:w="103" w:type="dxa"/>
+            </w:tcMar>
+          </w:tcPr>
+          <w:p>
+            <w:pPr>
+              <w:pStyle w:val="ListParagraph"/>
+              <w:spacing w:lineRule="auto" w:line="240" w:before="0" w:after="0"/>
+              <w:ind w:left="0" w:hanging="0"/>
+              <w:contextualSpacing/>
+              <w:rPr>
+                <w:sz w:val="22"/>
+                <w:sz w:val="22"/>
+                <w:szCs w:val="22"/>
+                <w:rFonts w:ascii="Calibri" w:hAnsi="Calibri" w:eastAsia="Calibri" w:cs="" w:asciiTheme="minorHAnsi" w:cstheme="minorBidi" w:eastAsiaTheme="minorHAnsi" w:hAnsiTheme="minorHAnsi"/>
+                <w:color w:val="00000A"/>
                 <w:lang w:val="en-US" w:eastAsia="en-US" w:bidi="ar-SA"/>
               </w:rPr>
             </w:pPr>
@@ -2466,6 +2491,29 @@
         </w:tc>
       </w:tr>
     </w:tbl>
+    <w:p>
+      <w:pPr>
+        <w:pStyle w:val="ListParagraph"/>
+        <w:ind w:left="720" w:hanging="360"/>
+        <w:rPr>
+          <w:sz w:val="22"/>
+          <w:sz w:val="22"/>
+          <w:szCs w:val="22"/>
+          <w:rFonts w:ascii="Calibri" w:hAnsi="Calibri" w:eastAsia="Calibri" w:cs="" w:asciiTheme="minorHAnsi" w:cstheme="minorBidi" w:eastAsiaTheme="minorHAnsi" w:hAnsiTheme="minorHAnsi"/>
+          <w:color w:val="00000A"/>
+          <w:lang w:val="en-US" w:eastAsia="en-US" w:bidi="ar-SA"/>
+        </w:rPr>
+      </w:pPr>
+      <w:r>
+        <w:rPr>
+          <w:rFonts w:eastAsia="Calibri" w:cs="" w:cstheme="minorBidi" w:eastAsiaTheme="minorHAnsi"/>
+          <w:sz w:val="22"/>
+          <w:szCs w:val="22"/>
+          <w:lang w:val="en-US" w:eastAsia="en-US" w:bidi="ar-SA"/>
+        </w:rPr>
+      </w:r>
+      <w:r/>
+    </w:p>
     <w:p>
       <w:pPr>
         <w:pStyle w:val="ListParagraph"/>
@@ -2480,6 +2528,7 @@
       </w:pPr>
       <w:r>
         <w:rPr/>
+        <w:t>D.</w:t>
       </w:r>
       <w:r/>
     </w:p>
@@ -2497,7 +2546,7 @@
       </w:pPr>
       <w:r>
         <w:rPr/>
-        <w:t>D.</w:t>
+        <w:t>LRU there are 3 Page faults (each arrow represents a page fault).</w:t>
       </w:r>
       <w:r/>
     </w:p>
@@ -2510,29 +2559,17 @@
           <w:sz w:val="22"/>
           <w:szCs w:val="22"/>
           <w:rFonts w:ascii="Calibri" w:hAnsi="Calibri" w:eastAsia="Calibri" w:cs="" w:asciiTheme="minorHAnsi" w:cstheme="minorBidi" w:eastAsiaTheme="minorHAnsi" w:hAnsiTheme="minorHAnsi"/>
+          <w:color w:val="00000A"/>
           <w:lang w:val="en-US" w:eastAsia="en-US" w:bidi="ar-SA"/>
         </w:rPr>
       </w:pPr>
       <w:r>
-        <w:rPr/>
-        <w:t>LRU there are 3 Page faults (each arrow represents a page fault).</w:t>
-      </w:r>
-      <w:r/>
-    </w:p>
-    <w:p>
-      <w:pPr>
-        <w:pStyle w:val="ListParagraph"/>
-        <w:ind w:left="720" w:hanging="360"/>
-        <w:rPr>
-          <w:sz w:val="22"/>
+        <w:rPr>
+          <w:rFonts w:eastAsia="Calibri" w:cs="" w:cstheme="minorBidi" w:eastAsiaTheme="minorHAnsi"/>
           <w:sz w:val="22"/>
           <w:szCs w:val="22"/>
-          <w:rFonts w:ascii="Calibri" w:hAnsi="Calibri" w:eastAsia="Calibri" w:cs="" w:asciiTheme="minorHAnsi" w:cstheme="minorBidi" w:eastAsiaTheme="minorHAnsi" w:hAnsiTheme="minorHAnsi"/>
           <w:lang w:val="en-US" w:eastAsia="en-US" w:bidi="ar-SA"/>
         </w:rPr>
-      </w:pPr>
-      <w:r>
-        <w:rPr/>
       </w:r>
       <w:r/>
     </w:p>
@@ -2541,11 +2578,11 @@
         <w:tblStyle w:val="TableGrid"/>
         <w:tblW w:w="9577" w:type="dxa"/>
         <w:jc w:val="left"/>
-        <w:tblInd w:w="720" w:type="dxa"/>
+        <w:tblInd w:w="715" w:type="dxa"/>
         <w:tblBorders/>
         <w:tblCellMar>
           <w:top w:w="0" w:type="dxa"/>
-          <w:left w:w="108" w:type="dxa"/>
+          <w:left w:w="103" w:type="dxa"/>
           <w:bottom w:w="0" w:type="dxa"/>
           <w:right w:w="108" w:type="dxa"/>
         </w:tblCellMar>
@@ -2562,7 +2599,7 @@
             <w:tcBorders/>
             <w:shd w:fill="auto" w:val="clear"/>
             <w:tcMar>
-              <w:left w:w="108" w:type="dxa"/>
+              <w:left w:w="103" w:type="dxa"/>
             </w:tcMar>
           </w:tcPr>
           <w:p>
@@ -2597,20 +2634,21 @@
             <w:tcBorders/>
             <w:shd w:fill="auto" w:val="clear"/>
             <w:tcMar>
-              <w:left w:w="108" w:type="dxa"/>
-            </w:tcMar>
-          </w:tcPr>
-          <w:p>
-            <w:pPr>
-              <w:pStyle w:val="ListParagraph"/>
-              <w:spacing w:lineRule="auto" w:line="240" w:before="0" w:after="0"/>
-              <w:ind w:left="0" w:hanging="0"/>
-              <w:contextualSpacing/>
-              <w:rPr>
-                <w:sz w:val="22"/>
-                <w:sz w:val="22"/>
-                <w:szCs w:val="22"/>
-                <w:rFonts w:ascii="Calibri" w:hAnsi="Calibri" w:eastAsia="Calibri" w:cs="" w:asciiTheme="minorHAnsi" w:cstheme="minorBidi" w:eastAsiaTheme="minorHAnsi" w:hAnsiTheme="minorHAnsi"/>
+              <w:left w:w="103" w:type="dxa"/>
+            </w:tcMar>
+          </w:tcPr>
+          <w:p>
+            <w:pPr>
+              <w:pStyle w:val="ListParagraph"/>
+              <w:spacing w:lineRule="auto" w:line="240" w:before="0" w:after="0"/>
+              <w:ind w:left="0" w:hanging="0"/>
+              <w:contextualSpacing/>
+              <w:rPr>
+                <w:sz w:val="22"/>
+                <w:sz w:val="22"/>
+                <w:szCs w:val="22"/>
+                <w:rFonts w:ascii="Calibri" w:hAnsi="Calibri" w:eastAsia="Calibri" w:cs="" w:asciiTheme="minorHAnsi" w:cstheme="minorBidi" w:eastAsiaTheme="minorHAnsi" w:hAnsiTheme="minorHAnsi"/>
+                <w:color w:val="00000A"/>
                 <w:lang w:val="en-US" w:eastAsia="en-US" w:bidi="ar-SA"/>
               </w:rPr>
             </w:pPr>
@@ -2634,7 +2672,7 @@
             <w:tcBorders/>
             <w:shd w:fill="auto" w:val="clear"/>
             <w:tcMar>
-              <w:left w:w="108" w:type="dxa"/>
+              <w:left w:w="103" w:type="dxa"/>
             </w:tcMar>
           </w:tcPr>
           <w:p>
@@ -2669,20 +2707,21 @@
             <w:tcBorders/>
             <w:shd w:fill="auto" w:val="clear"/>
             <w:tcMar>
-              <w:left w:w="108" w:type="dxa"/>
-            </w:tcMar>
-          </w:tcPr>
-          <w:p>
-            <w:pPr>
-              <w:pStyle w:val="ListParagraph"/>
-              <w:spacing w:lineRule="auto" w:line="240" w:before="0" w:after="0"/>
-              <w:ind w:left="0" w:hanging="0"/>
-              <w:contextualSpacing/>
-              <w:rPr>
-                <w:sz w:val="22"/>
-                <w:sz w:val="22"/>
-                <w:szCs w:val="22"/>
-                <w:rFonts w:ascii="Calibri" w:hAnsi="Calibri" w:eastAsia="Calibri" w:cs="" w:asciiTheme="minorHAnsi" w:cstheme="minorBidi" w:eastAsiaTheme="minorHAnsi" w:hAnsiTheme="minorHAnsi"/>
+              <w:left w:w="103" w:type="dxa"/>
+            </w:tcMar>
+          </w:tcPr>
+          <w:p>
+            <w:pPr>
+              <w:pStyle w:val="ListParagraph"/>
+              <w:spacing w:lineRule="auto" w:line="240" w:before="0" w:after="0"/>
+              <w:ind w:left="0" w:hanging="0"/>
+              <w:contextualSpacing/>
+              <w:rPr>
+                <w:sz w:val="22"/>
+                <w:sz w:val="22"/>
+                <w:szCs w:val="22"/>
+                <w:rFonts w:ascii="Calibri" w:hAnsi="Calibri" w:eastAsia="Calibri" w:cs="" w:asciiTheme="minorHAnsi" w:cstheme="minorBidi" w:eastAsiaTheme="minorHAnsi" w:hAnsiTheme="minorHAnsi"/>
+                <w:color w:val="00000A"/>
                 <w:lang w:val="en-US" w:eastAsia="en-US" w:bidi="ar-SA"/>
               </w:rPr>
             </w:pPr>
@@ -2706,7 +2745,7 @@
             <w:tcBorders/>
             <w:shd w:fill="auto" w:val="clear"/>
             <w:tcMar>
-              <w:left w:w="108" w:type="dxa"/>
+              <w:left w:w="103" w:type="dxa"/>
             </w:tcMar>
           </w:tcPr>
           <w:p>
@@ -2741,7 +2780,7 @@
             <w:tcBorders/>
             <w:shd w:fill="auto" w:val="clear"/>
             <w:tcMar>
-              <w:left w:w="108" w:type="dxa"/>
+              <w:left w:w="103" w:type="dxa"/>
             </w:tcMar>
           </w:tcPr>
           <w:p>
@@ -2779,7 +2818,7 @@
             <w:tcBorders/>
             <w:shd w:fill="auto" w:val="clear"/>
             <w:tcMar>
-              <w:left w:w="108" w:type="dxa"/>
+              <w:left w:w="103" w:type="dxa"/>
             </w:tcMar>
           </w:tcPr>
           <w:p>
@@ -2814,7 +2853,7 @@
             <w:tcBorders/>
             <w:shd w:fill="auto" w:val="clear"/>
             <w:tcMar>
-              <w:left w:w="108" w:type="dxa"/>
+              <w:left w:w="103" w:type="dxa"/>
             </w:tcMar>
           </w:tcPr>
           <w:p>
@@ -2852,7 +2891,7 @@
             <w:tcBorders/>
             <w:shd w:fill="auto" w:val="clear"/>
             <w:tcMar>
-              <w:left w:w="108" w:type="dxa"/>
+              <w:left w:w="103" w:type="dxa"/>
             </w:tcMar>
           </w:tcPr>
           <w:p>
@@ -2887,7 +2926,7 @@
             <w:tcBorders/>
             <w:shd w:fill="auto" w:val="clear"/>
             <w:tcMar>
-              <w:left w:w="108" w:type="dxa"/>
+              <w:left w:w="103" w:type="dxa"/>
             </w:tcMar>
           </w:tcPr>
           <w:p>
@@ -2918,6 +2957,29 @@
         </w:tc>
       </w:tr>
     </w:tbl>
+    <w:p>
+      <w:pPr>
+        <w:pStyle w:val="ListParagraph"/>
+        <w:ind w:left="720" w:hanging="360"/>
+        <w:rPr>
+          <w:sz w:val="22"/>
+          <w:sz w:val="22"/>
+          <w:szCs w:val="22"/>
+          <w:rFonts w:ascii="Calibri" w:hAnsi="Calibri" w:eastAsia="Calibri" w:cs="" w:asciiTheme="minorHAnsi" w:cstheme="minorBidi" w:eastAsiaTheme="minorHAnsi" w:hAnsiTheme="minorHAnsi"/>
+          <w:color w:val="00000A"/>
+          <w:lang w:val="en-US" w:eastAsia="en-US" w:bidi="ar-SA"/>
+        </w:rPr>
+      </w:pPr>
+      <w:r>
+        <w:rPr>
+          <w:rFonts w:eastAsia="Calibri" w:cs="" w:cstheme="minorBidi" w:eastAsiaTheme="minorHAnsi"/>
+          <w:sz w:val="22"/>
+          <w:szCs w:val="22"/>
+          <w:lang w:val="en-US" w:eastAsia="en-US" w:bidi="ar-SA"/>
+        </w:rPr>
+      </w:r>
+      <w:r/>
+    </w:p>
     <w:p>
       <w:pPr>
         <w:pStyle w:val="ListParagraph"/>
@@ -2932,23 +2994,6 @@
       </w:pPr>
       <w:r>
         <w:rPr/>
-      </w:r>
-      <w:r/>
-    </w:p>
-    <w:p>
-      <w:pPr>
-        <w:pStyle w:val="ListParagraph"/>
-        <w:ind w:left="720" w:hanging="360"/>
-        <w:rPr>
-          <w:sz w:val="22"/>
-          <w:sz w:val="22"/>
-          <w:szCs w:val="22"/>
-          <w:rFonts w:ascii="Calibri" w:hAnsi="Calibri" w:eastAsia="Calibri" w:cs="" w:asciiTheme="minorHAnsi" w:cstheme="minorBidi" w:eastAsiaTheme="minorHAnsi" w:hAnsiTheme="minorHAnsi"/>
-          <w:lang w:val="en-US" w:eastAsia="en-US" w:bidi="ar-SA"/>
-        </w:rPr>
-      </w:pPr>
-      <w:r>
-        <w:rPr/>
         <w:t>FIFO there are 5 page faults.</w:t>
       </w:r>
       <w:r/>
@@ -2958,11 +3003,11 @@
         <w:tblStyle w:val="TableGrid"/>
         <w:tblW w:w="9577" w:type="dxa"/>
         <w:jc w:val="left"/>
-        <w:tblInd w:w="720" w:type="dxa"/>
+        <w:tblInd w:w="715" w:type="dxa"/>
         <w:tblBorders/>
         <w:tblCellMar>
           <w:top w:w="0" w:type="dxa"/>
-          <w:left w:w="108" w:type="dxa"/>
+          <w:left w:w="103" w:type="dxa"/>
           <w:bottom w:w="0" w:type="dxa"/>
           <w:right w:w="108" w:type="dxa"/>
         </w:tblCellMar>
@@ -2979,7 +3024,7 @@
             <w:tcBorders/>
             <w:shd w:fill="auto" w:val="clear"/>
             <w:tcMar>
-              <w:left w:w="108" w:type="dxa"/>
+              <w:left w:w="103" w:type="dxa"/>
             </w:tcMar>
           </w:tcPr>
           <w:p>
@@ -3014,7 +3059,7 @@
             <w:tcBorders/>
             <w:shd w:fill="auto" w:val="clear"/>
             <w:tcMar>
-              <w:left w:w="108" w:type="dxa"/>
+              <w:left w:w="103" w:type="dxa"/>
             </w:tcMar>
           </w:tcPr>
           <w:p>
@@ -3052,7 +3097,7 @@
             <w:tcBorders/>
             <w:shd w:fill="auto" w:val="clear"/>
             <w:tcMar>
-              <w:left w:w="108" w:type="dxa"/>
+              <w:left w:w="103" w:type="dxa"/>
             </w:tcMar>
           </w:tcPr>
           <w:p>
@@ -3087,7 +3132,7 @@
             <w:tcBorders/>
             <w:shd w:fill="auto" w:val="clear"/>
             <w:tcMar>
-              <w:left w:w="108" w:type="dxa"/>
+              <w:left w:w="103" w:type="dxa"/>
             </w:tcMar>
           </w:tcPr>
           <w:p>
@@ -3125,7 +3170,7 @@
             <w:tcBorders/>
             <w:shd w:fill="auto" w:val="clear"/>
             <w:tcMar>
-              <w:left w:w="108" w:type="dxa"/>
+              <w:left w:w="103" w:type="dxa"/>
             </w:tcMar>
           </w:tcPr>
           <w:p>
@@ -3160,7 +3205,7 @@
             <w:tcBorders/>
             <w:shd w:fill="auto" w:val="clear"/>
             <w:tcMar>
-              <w:left w:w="108" w:type="dxa"/>
+              <w:left w:w="103" w:type="dxa"/>
             </w:tcMar>
           </w:tcPr>
           <w:p>
@@ -3198,7 +3243,7 @@
             <w:tcBorders/>
             <w:shd w:fill="auto" w:val="clear"/>
             <w:tcMar>
-              <w:left w:w="108" w:type="dxa"/>
+              <w:left w:w="103" w:type="dxa"/>
             </w:tcMar>
           </w:tcPr>
           <w:p>
@@ -3233,7 +3278,7 @@
             <w:tcBorders/>
             <w:shd w:fill="auto" w:val="clear"/>
             <w:tcMar>
-              <w:left w:w="108" w:type="dxa"/>
+              <w:left w:w="103" w:type="dxa"/>
             </w:tcMar>
           </w:tcPr>
           <w:p>
@@ -3271,7 +3316,7 @@
             <w:tcBorders/>
             <w:shd w:fill="auto" w:val="clear"/>
             <w:tcMar>
-              <w:left w:w="108" w:type="dxa"/>
+              <w:left w:w="103" w:type="dxa"/>
             </w:tcMar>
           </w:tcPr>
           <w:p>
@@ -3306,7 +3351,7 @@
             <w:tcBorders/>
             <w:shd w:fill="auto" w:val="clear"/>
             <w:tcMar>
-              <w:left w:w="108" w:type="dxa"/>
+              <w:left w:w="103" w:type="dxa"/>
             </w:tcMar>
           </w:tcPr>
           <w:p>
@@ -3337,6 +3382,29 @@
         </w:tc>
       </w:tr>
     </w:tbl>
+    <w:p>
+      <w:pPr>
+        <w:pStyle w:val="ListParagraph"/>
+        <w:ind w:left="720" w:hanging="360"/>
+        <w:rPr>
+          <w:sz w:val="22"/>
+          <w:sz w:val="22"/>
+          <w:szCs w:val="22"/>
+          <w:rFonts w:ascii="Calibri" w:hAnsi="Calibri" w:eastAsia="Calibri" w:cs="" w:asciiTheme="minorHAnsi" w:cstheme="minorBidi" w:eastAsiaTheme="minorHAnsi" w:hAnsiTheme="minorHAnsi"/>
+          <w:color w:val="00000A"/>
+          <w:lang w:val="en-US" w:eastAsia="en-US" w:bidi="ar-SA"/>
+        </w:rPr>
+      </w:pPr>
+      <w:r>
+        <w:rPr>
+          <w:rFonts w:eastAsia="Calibri" w:cs="" w:cstheme="minorBidi" w:eastAsiaTheme="minorHAnsi"/>
+          <w:sz w:val="22"/>
+          <w:szCs w:val="22"/>
+          <w:lang w:val="en-US" w:eastAsia="en-US" w:bidi="ar-SA"/>
+        </w:rPr>
+      </w:r>
+      <w:r/>
+    </w:p>
     <w:p>
       <w:pPr>
         <w:pStyle w:val="ListParagraph"/>
@@ -3351,6 +3419,7 @@
       </w:pPr>
       <w:r>
         <w:rPr/>
+        <w:t>Optimal there are 2 page faults (each arrow represents a page fault.)</w:t>
       </w:r>
       <w:r/>
     </w:p>
@@ -3363,29 +3432,17 @@
           <w:sz w:val="22"/>
           <w:szCs w:val="22"/>
           <w:rFonts w:ascii="Calibri" w:hAnsi="Calibri" w:eastAsia="Calibri" w:cs="" w:asciiTheme="minorHAnsi" w:cstheme="minorBidi" w:eastAsiaTheme="minorHAnsi" w:hAnsiTheme="minorHAnsi"/>
+          <w:color w:val="00000A"/>
           <w:lang w:val="en-US" w:eastAsia="en-US" w:bidi="ar-SA"/>
         </w:rPr>
       </w:pPr>
       <w:r>
-        <w:rPr/>
-        <w:t>Optimal there are 2 page faults (each arrow represents a page fault.)</w:t>
-      </w:r>
-      <w:r/>
-    </w:p>
-    <w:p>
-      <w:pPr>
-        <w:pStyle w:val="ListParagraph"/>
-        <w:ind w:left="720" w:hanging="360"/>
-        <w:rPr>
-          <w:sz w:val="22"/>
+        <w:rPr>
+          <w:rFonts w:eastAsia="Calibri" w:cs="" w:cstheme="minorBidi" w:eastAsiaTheme="minorHAnsi"/>
           <w:sz w:val="22"/>
           <w:szCs w:val="22"/>
-          <w:rFonts w:ascii="Calibri" w:hAnsi="Calibri" w:eastAsia="Calibri" w:cs="" w:asciiTheme="minorHAnsi" w:cstheme="minorBidi" w:eastAsiaTheme="minorHAnsi" w:hAnsiTheme="minorHAnsi"/>
           <w:lang w:val="en-US" w:eastAsia="en-US" w:bidi="ar-SA"/>
         </w:rPr>
-      </w:pPr>
-      <w:r>
-        <w:rPr/>
       </w:r>
       <w:r/>
     </w:p>
@@ -3394,11 +3451,11 @@
         <w:tblStyle w:val="TableGrid"/>
         <w:tblW w:w="9577" w:type="dxa"/>
         <w:jc w:val="left"/>
-        <w:tblInd w:w="720" w:type="dxa"/>
+        <w:tblInd w:w="715" w:type="dxa"/>
         <w:tblBorders/>
         <w:tblCellMar>
           <w:top w:w="0" w:type="dxa"/>
-          <w:left w:w="108" w:type="dxa"/>
+          <w:left w:w="103" w:type="dxa"/>
           <w:bottom w:w="0" w:type="dxa"/>
           <w:right w:w="108" w:type="dxa"/>
         </w:tblCellMar>
@@ -3415,7 +3472,7 @@
             <w:tcBorders/>
             <w:shd w:fill="auto" w:val="clear"/>
             <w:tcMar>
-              <w:left w:w="108" w:type="dxa"/>
+              <w:left w:w="103" w:type="dxa"/>
             </w:tcMar>
           </w:tcPr>
           <w:p>
@@ -3450,20 +3507,21 @@
             <w:tcBorders/>
             <w:shd w:fill="auto" w:val="clear"/>
             <w:tcMar>
-              <w:left w:w="108" w:type="dxa"/>
-            </w:tcMar>
-          </w:tcPr>
-          <w:p>
-            <w:pPr>
-              <w:pStyle w:val="ListParagraph"/>
-              <w:spacing w:lineRule="auto" w:line="240" w:before="0" w:after="0"/>
-              <w:ind w:left="0" w:hanging="0"/>
-              <w:contextualSpacing/>
-              <w:rPr>
-                <w:sz w:val="22"/>
-                <w:sz w:val="22"/>
-                <w:szCs w:val="22"/>
-                <w:rFonts w:ascii="Calibri" w:hAnsi="Calibri" w:eastAsia="Calibri" w:cs="" w:asciiTheme="minorHAnsi" w:cstheme="minorBidi" w:eastAsiaTheme="minorHAnsi" w:hAnsiTheme="minorHAnsi"/>
+              <w:left w:w="103" w:type="dxa"/>
+            </w:tcMar>
+          </w:tcPr>
+          <w:p>
+            <w:pPr>
+              <w:pStyle w:val="ListParagraph"/>
+              <w:spacing w:lineRule="auto" w:line="240" w:before="0" w:after="0"/>
+              <w:ind w:left="0" w:hanging="0"/>
+              <w:contextualSpacing/>
+              <w:rPr>
+                <w:sz w:val="22"/>
+                <w:sz w:val="22"/>
+                <w:szCs w:val="22"/>
+                <w:rFonts w:ascii="Calibri" w:hAnsi="Calibri" w:eastAsia="Calibri" w:cs="" w:asciiTheme="minorHAnsi" w:cstheme="minorBidi" w:eastAsiaTheme="minorHAnsi" w:hAnsiTheme="minorHAnsi"/>
+                <w:color w:val="00000A"/>
                 <w:lang w:val="en-US" w:eastAsia="en-US" w:bidi="ar-SA"/>
               </w:rPr>
             </w:pPr>
@@ -3487,7 +3545,7 @@
             <w:tcBorders/>
             <w:shd w:fill="auto" w:val="clear"/>
             <w:tcMar>
-              <w:left w:w="108" w:type="dxa"/>
+              <w:left w:w="103" w:type="dxa"/>
             </w:tcMar>
           </w:tcPr>
           <w:p>
@@ -3522,20 +3580,21 @@
             <w:tcBorders/>
             <w:shd w:fill="auto" w:val="clear"/>
             <w:tcMar>
-              <w:left w:w="108" w:type="dxa"/>
-            </w:tcMar>
-          </w:tcPr>
-          <w:p>
-            <w:pPr>
-              <w:pStyle w:val="ListParagraph"/>
-              <w:spacing w:lineRule="auto" w:line="240" w:before="0" w:after="0"/>
-              <w:ind w:left="0" w:hanging="0"/>
-              <w:contextualSpacing/>
-              <w:rPr>
-                <w:sz w:val="22"/>
-                <w:sz w:val="22"/>
-                <w:szCs w:val="22"/>
-                <w:rFonts w:ascii="Calibri" w:hAnsi="Calibri" w:eastAsia="Calibri" w:cs="" w:asciiTheme="minorHAnsi" w:cstheme="minorBidi" w:eastAsiaTheme="minorHAnsi" w:hAnsiTheme="minorHAnsi"/>
+              <w:left w:w="103" w:type="dxa"/>
+            </w:tcMar>
+          </w:tcPr>
+          <w:p>
+            <w:pPr>
+              <w:pStyle w:val="ListParagraph"/>
+              <w:spacing w:lineRule="auto" w:line="240" w:before="0" w:after="0"/>
+              <w:ind w:left="0" w:hanging="0"/>
+              <w:contextualSpacing/>
+              <w:rPr>
+                <w:sz w:val="22"/>
+                <w:sz w:val="22"/>
+                <w:szCs w:val="22"/>
+                <w:rFonts w:ascii="Calibri" w:hAnsi="Calibri" w:eastAsia="Calibri" w:cs="" w:asciiTheme="minorHAnsi" w:cstheme="minorBidi" w:eastAsiaTheme="minorHAnsi" w:hAnsiTheme="minorHAnsi"/>
+                <w:color w:val="00000A"/>
                 <w:lang w:val="en-US" w:eastAsia="en-US" w:bidi="ar-SA"/>
               </w:rPr>
             </w:pPr>
@@ -3559,7 +3618,7 @@
             <w:tcBorders/>
             <w:shd w:fill="auto" w:val="clear"/>
             <w:tcMar>
-              <w:left w:w="108" w:type="dxa"/>
+              <w:left w:w="103" w:type="dxa"/>
             </w:tcMar>
           </w:tcPr>
           <w:p>
@@ -3594,20 +3653,21 @@
             <w:tcBorders/>
             <w:shd w:fill="auto" w:val="clear"/>
             <w:tcMar>
-              <w:left w:w="108" w:type="dxa"/>
-            </w:tcMar>
-          </w:tcPr>
-          <w:p>
-            <w:pPr>
-              <w:pStyle w:val="ListParagraph"/>
-              <w:spacing w:lineRule="auto" w:line="240" w:before="0" w:after="0"/>
-              <w:ind w:left="0" w:hanging="0"/>
-              <w:contextualSpacing/>
-              <w:rPr>
-                <w:sz w:val="22"/>
-                <w:sz w:val="22"/>
-                <w:szCs w:val="22"/>
-                <w:rFonts w:ascii="Calibri" w:hAnsi="Calibri" w:eastAsia="Calibri" w:cs="" w:asciiTheme="minorHAnsi" w:cstheme="minorBidi" w:eastAsiaTheme="minorHAnsi" w:hAnsiTheme="minorHAnsi"/>
+              <w:left w:w="103" w:type="dxa"/>
+            </w:tcMar>
+          </w:tcPr>
+          <w:p>
+            <w:pPr>
+              <w:pStyle w:val="ListParagraph"/>
+              <w:spacing w:lineRule="auto" w:line="240" w:before="0" w:after="0"/>
+              <w:ind w:left="0" w:hanging="0"/>
+              <w:contextualSpacing/>
+              <w:rPr>
+                <w:sz w:val="22"/>
+                <w:sz w:val="22"/>
+                <w:szCs w:val="22"/>
+                <w:rFonts w:ascii="Calibri" w:hAnsi="Calibri" w:eastAsia="Calibri" w:cs="" w:asciiTheme="minorHAnsi" w:cstheme="minorBidi" w:eastAsiaTheme="minorHAnsi" w:hAnsiTheme="minorHAnsi"/>
+                <w:color w:val="00000A"/>
                 <w:lang w:val="en-US" w:eastAsia="en-US" w:bidi="ar-SA"/>
               </w:rPr>
             </w:pPr>
@@ -3631,7 +3691,7 @@
             <w:tcBorders/>
             <w:shd w:fill="auto" w:val="clear"/>
             <w:tcMar>
-              <w:left w:w="108" w:type="dxa"/>
+              <w:left w:w="103" w:type="dxa"/>
             </w:tcMar>
           </w:tcPr>
           <w:p>
@@ -3666,7 +3726,7 @@
             <w:tcBorders/>
             <w:shd w:fill="auto" w:val="clear"/>
             <w:tcMar>
-              <w:left w:w="108" w:type="dxa"/>
+              <w:left w:w="103" w:type="dxa"/>
             </w:tcMar>
           </w:tcPr>
           <w:p>
@@ -3704,7 +3764,7 @@
             <w:tcBorders/>
             <w:shd w:fill="auto" w:val="clear"/>
             <w:tcMar>
-              <w:left w:w="108" w:type="dxa"/>
+              <w:left w:w="103" w:type="dxa"/>
             </w:tcMar>
           </w:tcPr>
           <w:p>
@@ -3739,7 +3799,7 @@
             <w:tcBorders/>
             <w:shd w:fill="auto" w:val="clear"/>
             <w:tcMar>
-              <w:left w:w="108" w:type="dxa"/>
+              <w:left w:w="103" w:type="dxa"/>
             </w:tcMar>
           </w:tcPr>
           <w:p>
@@ -3779,11 +3839,17 @@
           <w:sz w:val="22"/>
           <w:szCs w:val="22"/>
           <w:rFonts w:ascii="Calibri" w:hAnsi="Calibri" w:eastAsia="Calibri" w:cs="" w:asciiTheme="minorHAnsi" w:cstheme="minorBidi" w:eastAsiaTheme="minorHAnsi" w:hAnsiTheme="minorHAnsi"/>
+          <w:color w:val="00000A"/>
           <w:lang w:val="en-US" w:eastAsia="en-US" w:bidi="ar-SA"/>
         </w:rPr>
       </w:pPr>
       <w:r>
-        <w:rPr/>
+        <w:rPr>
+          <w:rFonts w:eastAsia="Calibri" w:cs="" w:cstheme="minorBidi" w:eastAsiaTheme="minorHAnsi"/>
+          <w:sz w:val="22"/>
+          <w:szCs w:val="22"/>
+          <w:lang w:val="en-US" w:eastAsia="en-US" w:bidi="ar-SA"/>
+        </w:rPr>
       </w:r>
       <w:r/>
     </w:p>
@@ -3826,7 +3892,7 @@
       <w:pPr>
         <w:pStyle w:val="Normal"/>
       </w:pPr>
-      <w:bookmarkStart w:id="1" w:name="_GoBack"/>
+      <w:bookmarkStart w:id="1" w:name="_GoBack1"/>
       <w:bookmarkEnd w:id="1"/>
       <w:r>
         <w:rPr/>
@@ -3848,7 +3914,14 @@
       <w:pPr>
         <w:pStyle w:val="Normal"/>
         <w:ind w:left="720" w:hanging="0"/>
-        <w:rPr/>
+        <w:rPr>
+          <w:sz w:val="24"/>
+          <w:sz w:val="24"/>
+          <w:szCs w:val="24"/>
+          <w:rFonts w:ascii="Times New Roman" w:hAnsi="Times New Roman" w:eastAsia="Droid Sans Fallback" w:cs="FreeSans"/>
+          <w:color w:val="00000A"/>
+          <w:lang w:val="en-CA" w:eastAsia="zh-CN" w:bidi="hi-IN"/>
+        </w:rPr>
       </w:pPr>
       <w:r>
         <w:rPr/>
@@ -3860,7 +3933,14 @@
       <w:pPr>
         <w:pStyle w:val="Normal"/>
         <w:ind w:left="720" w:hanging="0"/>
-        <w:rPr/>
+        <w:rPr>
+          <w:sz w:val="24"/>
+          <w:sz w:val="24"/>
+          <w:szCs w:val="24"/>
+          <w:rFonts w:ascii="Times New Roman" w:hAnsi="Times New Roman" w:eastAsia="Droid Sans Fallback" w:cs="FreeSans"/>
+          <w:color w:val="00000A"/>
+          <w:lang w:val="en-CA" w:eastAsia="zh-CN" w:bidi="hi-IN"/>
+        </w:rPr>
       </w:pPr>
       <w:r>
         <w:rPr/>
@@ -3871,7 +3951,14 @@
       <w:pPr>
         <w:pStyle w:val="Normal"/>
         <w:ind w:left="720" w:hanging="0"/>
-        <w:rPr/>
+        <w:rPr>
+          <w:sz w:val="24"/>
+          <w:sz w:val="24"/>
+          <w:szCs w:val="24"/>
+          <w:rFonts w:ascii="Times New Roman" w:hAnsi="Times New Roman" w:eastAsia="Droid Sans Fallback" w:cs="FreeSans"/>
+          <w:color w:val="00000A"/>
+          <w:lang w:val="en-CA" w:eastAsia="zh-CN" w:bidi="hi-IN"/>
+        </w:rPr>
       </w:pPr>
       <w:r>
         <w:rPr/>
@@ -3883,7 +3970,14 @@
       <w:pPr>
         <w:pStyle w:val="Normal"/>
         <w:ind w:left="720" w:hanging="0"/>
-        <w:rPr/>
+        <w:rPr>
+          <w:sz w:val="24"/>
+          <w:sz w:val="24"/>
+          <w:szCs w:val="24"/>
+          <w:rFonts w:ascii="Times New Roman" w:hAnsi="Times New Roman" w:eastAsia="Droid Sans Fallback" w:cs="FreeSans"/>
+          <w:color w:val="00000A"/>
+          <w:lang w:val="en-CA" w:eastAsia="zh-CN" w:bidi="hi-IN"/>
+        </w:rPr>
       </w:pPr>
       <w:r>
         <w:rPr/>
@@ -3895,7 +3989,14 @@
       <w:pPr>
         <w:pStyle w:val="Normal"/>
         <w:ind w:left="720" w:hanging="0"/>
-        <w:rPr/>
+        <w:rPr>
+          <w:sz w:val="24"/>
+          <w:sz w:val="24"/>
+          <w:szCs w:val="24"/>
+          <w:rFonts w:ascii="Times New Roman" w:hAnsi="Times New Roman" w:eastAsia="Droid Sans Fallback" w:cs="FreeSans"/>
+          <w:color w:val="00000A"/>
+          <w:lang w:val="en-CA" w:eastAsia="zh-CN" w:bidi="hi-IN"/>
+        </w:rPr>
       </w:pPr>
       <w:r>
         <w:rPr/>
@@ -3906,11 +4007,18 @@
       <w:pPr>
         <w:pStyle w:val="Normal"/>
         <w:ind w:left="720" w:hanging="0"/>
-        <w:rPr/>
-      </w:pPr>
-      <w:r>
-        <w:rPr/>
-        <w:t>2c.</w:t>
+      </w:pPr>
+      <w:r>
+        <w:rPr/>
+        <w:t xml:space="preserve">2c. </w:t>
+      </w:r>
+      <w:r>
+        <w:rPr/>
+        <w:t>T</w:t>
+      </w:r>
+      <w:r>
+        <w:rPr/>
+        <w:t>here is a low hit percentage then TLB will add more overhead than reducing than reducing time for a hit.</w:t>
       </w:r>
       <w:r/>
     </w:p>
@@ -3918,7 +4026,14 @@
       <w:pPr>
         <w:pStyle w:val="Normal"/>
         <w:ind w:left="720" w:hanging="0"/>
-        <w:rPr/>
+        <w:rPr>
+          <w:sz w:val="24"/>
+          <w:sz w:val="24"/>
+          <w:szCs w:val="24"/>
+          <w:rFonts w:ascii="Times New Roman" w:hAnsi="Times New Roman" w:eastAsia="Droid Sans Fallback" w:cs="FreeSans"/>
+          <w:color w:val="00000A"/>
+          <w:lang w:val="en-CA" w:eastAsia="zh-CN" w:bidi="hi-IN"/>
+        </w:rPr>
       </w:pPr>
       <w:r>
         <w:rPr/>
@@ -3929,7 +4044,14 @@
       <w:pPr>
         <w:pStyle w:val="Normal"/>
         <w:ind w:left="720" w:hanging="0"/>
-        <w:rPr/>
+        <w:rPr>
+          <w:sz w:val="24"/>
+          <w:sz w:val="24"/>
+          <w:szCs w:val="24"/>
+          <w:rFonts w:ascii="Times New Roman" w:hAnsi="Times New Roman" w:eastAsia="Droid Sans Fallback" w:cs="FreeSans"/>
+          <w:color w:val="00000A"/>
+          <w:lang w:val="en-CA" w:eastAsia="zh-CN" w:bidi="hi-IN"/>
+        </w:rPr>
       </w:pPr>
       <w:r>
         <w:rPr/>
@@ -3940,7 +4062,14 @@
       <w:pPr>
         <w:pStyle w:val="Normal"/>
         <w:ind w:left="720" w:hanging="0"/>
-        <w:rPr/>
+        <w:rPr>
+          <w:sz w:val="24"/>
+          <w:sz w:val="24"/>
+          <w:szCs w:val="24"/>
+          <w:rFonts w:ascii="Times New Roman" w:hAnsi="Times New Roman" w:eastAsia="Droid Sans Fallback" w:cs="FreeSans"/>
+          <w:color w:val="00000A"/>
+          <w:lang w:val="en-CA" w:eastAsia="zh-CN" w:bidi="hi-IN"/>
+        </w:rPr>
       </w:pPr>
       <w:r>
         <w:rPr/>
@@ -3951,7 +4080,14 @@
       <w:pPr>
         <w:pStyle w:val="Normal"/>
         <w:ind w:left="720" w:hanging="0"/>
-        <w:rPr/>
+        <w:rPr>
+          <w:sz w:val="24"/>
+          <w:sz w:val="24"/>
+          <w:szCs w:val="24"/>
+          <w:rFonts w:ascii="Times New Roman" w:hAnsi="Times New Roman" w:eastAsia="Droid Sans Fallback" w:cs="FreeSans"/>
+          <w:color w:val="00000A"/>
+          <w:lang w:val="en-CA" w:eastAsia="zh-CN" w:bidi="hi-IN"/>
+        </w:rPr>
       </w:pPr>
       <w:r>
         <w:rPr/>
@@ -3963,7 +4099,14 @@
       <w:pPr>
         <w:pStyle w:val="Normal"/>
         <w:ind w:left="720" w:hanging="0"/>
-        <w:rPr/>
+        <w:rPr>
+          <w:sz w:val="24"/>
+          <w:sz w:val="24"/>
+          <w:szCs w:val="24"/>
+          <w:rFonts w:ascii="Times New Roman" w:hAnsi="Times New Roman" w:eastAsia="Droid Sans Fallback" w:cs="FreeSans"/>
+          <w:color w:val="00000A"/>
+          <w:lang w:val="en-CA" w:eastAsia="zh-CN" w:bidi="hi-IN"/>
+        </w:rPr>
       </w:pPr>
       <w:r>
         <w:rPr/>
@@ -3975,7 +4118,14 @@
       <w:pPr>
         <w:pStyle w:val="Normal"/>
         <w:ind w:left="720" w:hanging="0"/>
-        <w:rPr/>
+        <w:rPr>
+          <w:sz w:val="24"/>
+          <w:sz w:val="24"/>
+          <w:szCs w:val="24"/>
+          <w:rFonts w:ascii="Times New Roman" w:hAnsi="Times New Roman" w:eastAsia="Droid Sans Fallback" w:cs="FreeSans"/>
+          <w:color w:val="00000A"/>
+          <w:lang w:val="en-CA" w:eastAsia="zh-CN" w:bidi="hi-IN"/>
+        </w:rPr>
       </w:pPr>
       <w:r>
         <w:rPr/>
@@ -4005,7 +4155,14 @@
       <w:pPr>
         <w:pStyle w:val="Normal"/>
         <w:ind w:left="720" w:hanging="0"/>
-        <w:rPr/>
+        <w:rPr>
+          <w:sz w:val="24"/>
+          <w:sz w:val="24"/>
+          <w:szCs w:val="24"/>
+          <w:rFonts w:ascii="Times New Roman" w:hAnsi="Times New Roman" w:eastAsia="Droid Sans Fallback" w:cs="FreeSans"/>
+          <w:color w:val="00000A"/>
+          <w:lang w:val="en-CA" w:eastAsia="zh-CN" w:bidi="hi-IN"/>
+        </w:rPr>
       </w:pPr>
       <w:r>
         <w:rPr/>
@@ -4017,7 +4174,14 @@
       <w:pPr>
         <w:pStyle w:val="Normal"/>
         <w:ind w:left="720" w:hanging="0"/>
-        <w:rPr/>
+        <w:rPr>
+          <w:sz w:val="24"/>
+          <w:sz w:val="24"/>
+          <w:szCs w:val="24"/>
+          <w:rFonts w:ascii="Times New Roman" w:hAnsi="Times New Roman" w:eastAsia="Droid Sans Fallback" w:cs="FreeSans"/>
+          <w:color w:val="00000A"/>
+          <w:lang w:val="en-CA" w:eastAsia="zh-CN" w:bidi="hi-IN"/>
+        </w:rPr>
       </w:pPr>
       <w:r>
         <w:rPr/>
@@ -4028,7 +4192,14 @@
       <w:pPr>
         <w:pStyle w:val="Normal"/>
         <w:ind w:left="720" w:hanging="0"/>
-        <w:rPr/>
+        <w:rPr>
+          <w:sz w:val="24"/>
+          <w:sz w:val="24"/>
+          <w:szCs w:val="24"/>
+          <w:rFonts w:ascii="Times New Roman" w:hAnsi="Times New Roman" w:eastAsia="Droid Sans Fallback" w:cs="FreeSans"/>
+          <w:color w:val="00000A"/>
+          <w:lang w:val="en-CA" w:eastAsia="zh-CN" w:bidi="hi-IN"/>
+        </w:rPr>
       </w:pPr>
       <w:r>
         <w:rPr/>
@@ -4040,7 +4211,14 @@
       <w:pPr>
         <w:pStyle w:val="Normal"/>
         <w:ind w:left="720" w:hanging="0"/>
-        <w:rPr/>
+        <w:rPr>
+          <w:sz w:val="24"/>
+          <w:sz w:val="24"/>
+          <w:szCs w:val="24"/>
+          <w:rFonts w:ascii="Times New Roman" w:hAnsi="Times New Roman" w:eastAsia="Droid Sans Fallback" w:cs="FreeSans"/>
+          <w:color w:val="00000A"/>
+          <w:lang w:val="en-CA" w:eastAsia="zh-CN" w:bidi="hi-IN"/>
+        </w:rPr>
       </w:pPr>
       <w:r>
         <w:rPr/>
@@ -4051,7 +4229,14 @@
       <w:pPr>
         <w:pStyle w:val="Normal"/>
         <w:ind w:left="720" w:hanging="0"/>
-        <w:rPr/>
+        <w:rPr>
+          <w:sz w:val="24"/>
+          <w:sz w:val="24"/>
+          <w:szCs w:val="24"/>
+          <w:rFonts w:ascii="Times New Roman" w:hAnsi="Times New Roman" w:eastAsia="Droid Sans Fallback" w:cs="FreeSans"/>
+          <w:color w:val="00000A"/>
+          <w:lang w:val="en-CA" w:eastAsia="zh-CN" w:bidi="hi-IN"/>
+        </w:rPr>
       </w:pPr>
       <w:r>
         <w:rPr/>
@@ -4063,7 +4248,14 @@
       <w:pPr>
         <w:pStyle w:val="Normal"/>
         <w:ind w:left="720" w:hanging="0"/>
-        <w:rPr/>
+        <w:rPr>
+          <w:sz w:val="24"/>
+          <w:sz w:val="24"/>
+          <w:szCs w:val="24"/>
+          <w:rFonts w:ascii="Times New Roman" w:hAnsi="Times New Roman" w:eastAsia="Droid Sans Fallback" w:cs="FreeSans"/>
+          <w:color w:val="00000A"/>
+          <w:lang w:val="en-CA" w:eastAsia="zh-CN" w:bidi="hi-IN"/>
+        </w:rPr>
       </w:pPr>
       <w:r>
         <w:rPr/>
@@ -4074,7 +4266,14 @@
       <w:pPr>
         <w:pStyle w:val="Normal"/>
         <w:ind w:left="720" w:hanging="0"/>
-        <w:rPr/>
+        <w:rPr>
+          <w:sz w:val="24"/>
+          <w:sz w:val="24"/>
+          <w:szCs w:val="24"/>
+          <w:rFonts w:ascii="Times New Roman" w:hAnsi="Times New Roman" w:eastAsia="Droid Sans Fallback" w:cs="FreeSans"/>
+          <w:color w:val="00000A"/>
+          <w:lang w:val="en-CA" w:eastAsia="zh-CN" w:bidi="hi-IN"/>
+        </w:rPr>
       </w:pPr>
       <w:r>
         <w:rPr/>
@@ -4086,7 +4285,14 @@
       <w:pPr>
         <w:pStyle w:val="Normal"/>
         <w:ind w:left="720" w:hanging="0"/>
-        <w:rPr/>
+        <w:rPr>
+          <w:sz w:val="24"/>
+          <w:sz w:val="24"/>
+          <w:szCs w:val="24"/>
+          <w:rFonts w:ascii="Times New Roman" w:hAnsi="Times New Roman" w:eastAsia="Droid Sans Fallback" w:cs="FreeSans"/>
+          <w:color w:val="00000A"/>
+          <w:lang w:val="en-CA" w:eastAsia="zh-CN" w:bidi="hi-IN"/>
+        </w:rPr>
       </w:pPr>
       <w:r>
         <w:rPr/>
@@ -4097,7 +4303,14 @@
       <w:pPr>
         <w:pStyle w:val="Normal"/>
         <w:ind w:left="720" w:hanging="0"/>
-        <w:rPr/>
+        <w:rPr>
+          <w:sz w:val="24"/>
+          <w:sz w:val="24"/>
+          <w:szCs w:val="24"/>
+          <w:rFonts w:ascii="Times New Roman" w:hAnsi="Times New Roman" w:eastAsia="Droid Sans Fallback" w:cs="FreeSans"/>
+          <w:color w:val="00000A"/>
+          <w:lang w:val="en-CA" w:eastAsia="zh-CN" w:bidi="hi-IN"/>
+        </w:rPr>
       </w:pPr>
       <w:r>
         <w:rPr/>
@@ -4109,7 +4322,14 @@
       <w:pPr>
         <w:pStyle w:val="Normal"/>
         <w:ind w:left="720" w:hanging="0"/>
-        <w:rPr/>
+        <w:rPr>
+          <w:sz w:val="24"/>
+          <w:sz w:val="24"/>
+          <w:szCs w:val="24"/>
+          <w:rFonts w:ascii="Times New Roman" w:hAnsi="Times New Roman" w:eastAsia="Droid Sans Fallback" w:cs="FreeSans"/>
+          <w:color w:val="00000A"/>
+          <w:lang w:val="en-CA" w:eastAsia="zh-CN" w:bidi="hi-IN"/>
+        </w:rPr>
       </w:pPr>
       <w:r>
         <w:rPr/>
@@ -4120,7 +4340,14 @@
       <w:pPr>
         <w:pStyle w:val="Normal"/>
         <w:ind w:left="720" w:hanging="0"/>
-        <w:rPr/>
+        <w:rPr>
+          <w:sz w:val="24"/>
+          <w:sz w:val="24"/>
+          <w:szCs w:val="24"/>
+          <w:rFonts w:ascii="Times New Roman" w:hAnsi="Times New Roman" w:eastAsia="Droid Sans Fallback" w:cs="FreeSans"/>
+          <w:color w:val="00000A"/>
+          <w:lang w:val="en-CA" w:eastAsia="zh-CN" w:bidi="hi-IN"/>
+        </w:rPr>
       </w:pPr>
       <w:r>
         <w:rPr/>
@@ -4131,7 +4358,14 @@
       <w:pPr>
         <w:pStyle w:val="Normal"/>
         <w:ind w:left="720" w:hanging="0"/>
-        <w:rPr/>
+        <w:rPr>
+          <w:sz w:val="24"/>
+          <w:sz w:val="24"/>
+          <w:szCs w:val="24"/>
+          <w:rFonts w:ascii="Times New Roman" w:hAnsi="Times New Roman" w:eastAsia="Droid Sans Fallback" w:cs="FreeSans"/>
+          <w:color w:val="00000A"/>
+          <w:lang w:val="en-CA" w:eastAsia="zh-CN" w:bidi="hi-IN"/>
+        </w:rPr>
       </w:pPr>
       <w:r>
         <w:rPr/>
@@ -4143,7 +4377,14 @@
       <w:pPr>
         <w:pStyle w:val="Normal"/>
         <w:ind w:left="720" w:hanging="0"/>
-        <w:rPr/>
+        <w:rPr>
+          <w:sz w:val="24"/>
+          <w:sz w:val="24"/>
+          <w:szCs w:val="24"/>
+          <w:rFonts w:ascii="Times New Roman" w:hAnsi="Times New Roman" w:eastAsia="Droid Sans Fallback" w:cs="FreeSans"/>
+          <w:color w:val="00000A"/>
+          <w:lang w:val="en-CA" w:eastAsia="zh-CN" w:bidi="hi-IN"/>
+        </w:rPr>
       </w:pPr>
       <w:r>
         <w:rPr/>
@@ -4154,7 +4395,14 @@
       <w:pPr>
         <w:pStyle w:val="Normal"/>
         <w:ind w:left="720" w:hanging="0"/>
-        <w:rPr/>
+        <w:rPr>
+          <w:sz w:val="24"/>
+          <w:sz w:val="24"/>
+          <w:szCs w:val="24"/>
+          <w:rFonts w:ascii="Times New Roman" w:hAnsi="Times New Roman" w:eastAsia="Droid Sans Fallback" w:cs="FreeSans"/>
+          <w:color w:val="00000A"/>
+          <w:lang w:val="en-CA" w:eastAsia="zh-CN" w:bidi="hi-IN"/>
+        </w:rPr>
       </w:pPr>
       <w:r>
         <w:rPr/>
@@ -4165,14 +4413,18 @@
       <w:pPr>
         <w:pStyle w:val="Normal"/>
         <w:ind w:left="720" w:hanging="0"/>
-      </w:pPr>
-      <w:r>
-        <w:rPr/>
-        <w:t xml:space="preserve">6. </w:t>
-      </w:r>
-      <w:r>
-        <w:rPr/>
-        <w:t>There are several steps that the open operation must do. First it must pass a file name to the logical file system and perform a search on the system-wide open-file table to see if the file is not already open. If it is, then a per-process open file table entry is created pointing to the open-file table. Otherwise, the directory stucture is searched for the given file name. Once the file is found, the FCB (File Control Block) is copied into the open-file table and a per-process open file table entry is created. After all this is done, the open opearation returns a pointer to the appropriate enty in the per-process open file table.</w:t>
+        <w:rPr>
+          <w:sz w:val="24"/>
+          <w:sz w:val="24"/>
+          <w:szCs w:val="24"/>
+          <w:rFonts w:ascii="Times New Roman" w:hAnsi="Times New Roman" w:eastAsia="Droid Sans Fallback" w:cs="FreeSans"/>
+          <w:color w:val="00000A"/>
+          <w:lang w:val="en-CA" w:eastAsia="zh-CN" w:bidi="hi-IN"/>
+        </w:rPr>
+      </w:pPr>
+      <w:r>
+        <w:rPr/>
+        <w:t>6. There are several steps that the open operation must do. First it must pass a file name to the logical file system and perform a search on the system-wide open-file table to see if the file is not already open. If it is, then a per-process open file table entry is created pointing to the open-file table. Otherwise, the directory stucture is searched for the given file name. Once the file is found, the FCB (File Control Block) is copied into the open-file table and a per-process open file table entry is created. After all this is done, the open opearation returns a pointer to the appropriate enty in the per-process open file table.</w:t>
       </w:r>
       <w:r/>
     </w:p>
@@ -4180,7 +4432,14 @@
       <w:pPr>
         <w:pStyle w:val="Normal"/>
         <w:ind w:left="720" w:hanging="0"/>
-        <w:rPr/>
+        <w:rPr>
+          <w:sz w:val="24"/>
+          <w:sz w:val="24"/>
+          <w:szCs w:val="24"/>
+          <w:rFonts w:ascii="Times New Roman" w:hAnsi="Times New Roman" w:eastAsia="Droid Sans Fallback" w:cs="FreeSans"/>
+          <w:color w:val="00000A"/>
+          <w:lang w:val="en-CA" w:eastAsia="zh-CN" w:bidi="hi-IN"/>
+        </w:rPr>
       </w:pPr>
       <w:r>
         <w:rPr/>
@@ -4191,7 +4450,14 @@
       <w:pPr>
         <w:pStyle w:val="Normal"/>
         <w:ind w:left="720" w:hanging="0"/>
-        <w:rPr/>
+        <w:rPr>
+          <w:sz w:val="24"/>
+          <w:sz w:val="24"/>
+          <w:szCs w:val="24"/>
+          <w:rFonts w:ascii="Times New Roman" w:hAnsi="Times New Roman" w:eastAsia="Droid Sans Fallback" w:cs="FreeSans"/>
+          <w:color w:val="00000A"/>
+          <w:lang w:val="en-CA" w:eastAsia="zh-CN" w:bidi="hi-IN"/>
+        </w:rPr>
       </w:pPr>
       <w:r>
         <w:rPr/>
@@ -4209,7 +4475,9 @@
       </w:r>
       <w:hyperlink r:id="rId2">
         <w:r>
-          <w:rPr/>
+          <w:rPr>
+            <w:rStyle w:val="InternetLink"/>
+          </w:rPr>
           <w:t>Assuming there is 1 single indirect pointer, 1 double indirect pointer and 1 triple indirect pointer.</w:t>
         </w:r>
       </w:hyperlink>
@@ -4219,7 +4487,14 @@
       <w:pPr>
         <w:pStyle w:val="Normal"/>
         <w:ind w:left="720" w:hanging="0"/>
-        <w:rPr/>
+        <w:rPr>
+          <w:sz w:val="24"/>
+          <w:sz w:val="24"/>
+          <w:szCs w:val="24"/>
+          <w:rFonts w:ascii="Times New Roman" w:hAnsi="Times New Roman" w:eastAsia="Droid Sans Fallback" w:cs="FreeSans"/>
+          <w:color w:val="00000A"/>
+          <w:lang w:val="en-CA" w:eastAsia="zh-CN" w:bidi="hi-IN"/>
+        </w:rPr>
       </w:pPr>
       <w:r>
         <w:rPr/>
@@ -4230,7 +4505,14 @@
       <w:pPr>
         <w:pStyle w:val="Normal"/>
         <w:ind w:left="720" w:hanging="0"/>
-        <w:rPr/>
+        <w:rPr>
+          <w:sz w:val="24"/>
+          <w:sz w:val="24"/>
+          <w:szCs w:val="24"/>
+          <w:rFonts w:ascii="Times New Roman" w:hAnsi="Times New Roman" w:eastAsia="Droid Sans Fallback" w:cs="FreeSans"/>
+          <w:color w:val="00000A"/>
+          <w:lang w:val="en-CA" w:eastAsia="zh-CN" w:bidi="hi-IN"/>
+        </w:rPr>
       </w:pPr>
       <w:r>
         <w:rPr/>
@@ -4246,7 +4528,14 @@
         <w:bidi w:val="0"/>
         <w:ind w:left="1304" w:right="0" w:hanging="0"/>
         <w:jc w:val="left"/>
-        <w:rPr/>
+        <w:rPr>
+          <w:sz w:val="24"/>
+          <w:sz w:val="24"/>
+          <w:szCs w:val="24"/>
+          <w:rFonts w:ascii="Times New Roman" w:hAnsi="Times New Roman" w:eastAsia="Droid Sans Fallback" w:cs="FreeSans"/>
+          <w:color w:val="00000A"/>
+          <w:lang w:val="en-CA" w:eastAsia="zh-CN" w:bidi="hi-IN"/>
+        </w:rPr>
       </w:pPr>
       <w:r>
         <w:rPr/>
@@ -4262,7 +4551,14 @@
         <w:bidi w:val="0"/>
         <w:ind w:left="1304" w:right="0" w:hanging="0"/>
         <w:jc w:val="left"/>
-        <w:rPr/>
+        <w:rPr>
+          <w:sz w:val="24"/>
+          <w:sz w:val="24"/>
+          <w:szCs w:val="24"/>
+          <w:rFonts w:ascii="Times New Roman" w:hAnsi="Times New Roman" w:eastAsia="Droid Sans Fallback" w:cs="FreeSans"/>
+          <w:color w:val="00000A"/>
+          <w:lang w:val="en-CA" w:eastAsia="zh-CN" w:bidi="hi-IN"/>
+        </w:rPr>
       </w:pPr>
       <w:r>
         <w:rPr/>
@@ -4282,7 +4578,14 @@
         <w:bidi w:val="0"/>
         <w:ind w:left="1304" w:right="0" w:hanging="0"/>
         <w:jc w:val="left"/>
-        <w:rPr/>
+        <w:rPr>
+          <w:sz w:val="24"/>
+          <w:sz w:val="24"/>
+          <w:szCs w:val="24"/>
+          <w:rFonts w:ascii="Times New Roman" w:hAnsi="Times New Roman" w:eastAsia="Droid Sans Fallback" w:cs="FreeSans"/>
+          <w:color w:val="00000A"/>
+          <w:lang w:val="en-CA" w:eastAsia="zh-CN" w:bidi="hi-IN"/>
+        </w:rPr>
       </w:pPr>
       <w:r>
         <w:rPr/>
@@ -4302,7 +4605,14 @@
         <w:bidi w:val="0"/>
         <w:ind w:left="1304" w:right="0" w:hanging="0"/>
         <w:jc w:val="left"/>
-        <w:rPr/>
+        <w:rPr>
+          <w:sz w:val="24"/>
+          <w:sz w:val="24"/>
+          <w:szCs w:val="24"/>
+          <w:rFonts w:ascii="Times New Roman" w:hAnsi="Times New Roman" w:eastAsia="Droid Sans Fallback" w:cs="FreeSans"/>
+          <w:color w:val="00000A"/>
+          <w:lang w:val="en-CA" w:eastAsia="zh-CN" w:bidi="hi-IN"/>
+        </w:rPr>
       </w:pPr>
       <w:r>
         <w:rPr/>
@@ -4322,7 +4632,14 @@
         <w:bidi w:val="0"/>
         <w:ind w:left="1304" w:right="0" w:hanging="0"/>
         <w:jc w:val="left"/>
-        <w:rPr/>
+        <w:rPr>
+          <w:sz w:val="24"/>
+          <w:sz w:val="24"/>
+          <w:szCs w:val="24"/>
+          <w:rFonts w:ascii="Times New Roman" w:hAnsi="Times New Roman" w:eastAsia="Droid Sans Fallback" w:cs="FreeSans"/>
+          <w:color w:val="00000A"/>
+          <w:lang w:val="en-CA" w:eastAsia="zh-CN" w:bidi="hi-IN"/>
+        </w:rPr>
       </w:pPr>
       <w:r>
         <w:rPr/>
@@ -4338,7 +4655,14 @@
         <w:bidi w:val="0"/>
         <w:ind w:left="1304" w:right="0" w:hanging="0"/>
         <w:jc w:val="left"/>
-        <w:rPr/>
+        <w:rPr>
+          <w:sz w:val="24"/>
+          <w:sz w:val="24"/>
+          <w:szCs w:val="24"/>
+          <w:rFonts w:ascii="Times New Roman" w:hAnsi="Times New Roman" w:eastAsia="Droid Sans Fallback" w:cs="FreeSans"/>
+          <w:color w:val="00000A"/>
+          <w:lang w:val="en-CA" w:eastAsia="zh-CN" w:bidi="hi-IN"/>
+        </w:rPr>
       </w:pPr>
       <w:r>
         <w:rPr/>
@@ -4354,7 +4678,14 @@
         <w:bidi w:val="0"/>
         <w:ind w:left="1304" w:right="0" w:hanging="0"/>
         <w:jc w:val="left"/>
-        <w:rPr/>
+        <w:rPr>
+          <w:sz w:val="24"/>
+          <w:sz w:val="24"/>
+          <w:szCs w:val="24"/>
+          <w:rFonts w:ascii="Times New Roman" w:hAnsi="Times New Roman" w:eastAsia="Droid Sans Fallback" w:cs="FreeSans"/>
+          <w:color w:val="00000A"/>
+          <w:lang w:val="en-CA" w:eastAsia="zh-CN" w:bidi="hi-IN"/>
+        </w:rPr>
       </w:pPr>
       <w:r>
         <w:rPr/>
@@ -4374,7 +4705,14 @@
         <w:bidi w:val="0"/>
         <w:ind w:left="1304" w:right="0" w:hanging="0"/>
         <w:jc w:val="left"/>
-        <w:rPr/>
+        <w:rPr>
+          <w:sz w:val="24"/>
+          <w:sz w:val="24"/>
+          <w:szCs w:val="24"/>
+          <w:rFonts w:ascii="Times New Roman" w:hAnsi="Times New Roman" w:eastAsia="Droid Sans Fallback" w:cs="FreeSans"/>
+          <w:color w:val="00000A"/>
+          <w:lang w:val="en-CA" w:eastAsia="zh-CN" w:bidi="hi-IN"/>
+        </w:rPr>
       </w:pPr>
       <w:r>
         <w:rPr/>
@@ -4394,7 +4732,14 @@
         <w:bidi w:val="0"/>
         <w:ind w:left="1304" w:right="0" w:hanging="0"/>
         <w:jc w:val="left"/>
-        <w:rPr/>
+        <w:rPr>
+          <w:sz w:val="24"/>
+          <w:sz w:val="24"/>
+          <w:szCs w:val="24"/>
+          <w:rFonts w:ascii="Times New Roman" w:hAnsi="Times New Roman" w:eastAsia="Droid Sans Fallback" w:cs="FreeSans"/>
+          <w:color w:val="00000A"/>
+          <w:lang w:val="en-CA" w:eastAsia="zh-CN" w:bidi="hi-IN"/>
+        </w:rPr>
       </w:pPr>
       <w:r>
         <w:rPr/>
@@ -4414,7 +4759,14 @@
         <w:bidi w:val="0"/>
         <w:ind w:left="1304" w:right="0" w:hanging="0"/>
         <w:jc w:val="left"/>
-        <w:rPr/>
+        <w:rPr>
+          <w:sz w:val="24"/>
+          <w:sz w:val="24"/>
+          <w:szCs w:val="24"/>
+          <w:rFonts w:ascii="Times New Roman" w:hAnsi="Times New Roman" w:eastAsia="Droid Sans Fallback" w:cs="FreeSans"/>
+          <w:color w:val="00000A"/>
+          <w:lang w:val="en-CA" w:eastAsia="zh-CN" w:bidi="hi-IN"/>
+        </w:rPr>
       </w:pPr>
       <w:r>
         <w:rPr/>
@@ -4434,7 +4786,14 @@
         <w:bidi w:val="0"/>
         <w:ind w:left="1304" w:right="0" w:hanging="0"/>
         <w:jc w:val="left"/>
-        <w:rPr/>
+        <w:rPr>
+          <w:sz w:val="24"/>
+          <w:sz w:val="24"/>
+          <w:szCs w:val="24"/>
+          <w:rFonts w:ascii="Times New Roman" w:hAnsi="Times New Roman" w:eastAsia="Droid Sans Fallback" w:cs="FreeSans"/>
+          <w:color w:val="00000A"/>
+          <w:lang w:val="en-CA" w:eastAsia="zh-CN" w:bidi="hi-IN"/>
+        </w:rPr>
       </w:pPr>
       <w:r>
         <w:rPr/>
@@ -4454,7 +4813,14 @@
         <w:bidi w:val="0"/>
         <w:ind w:left="1304" w:right="0" w:hanging="0"/>
         <w:jc w:val="left"/>
-        <w:rPr/>
+        <w:rPr>
+          <w:sz w:val="24"/>
+          <w:sz w:val="24"/>
+          <w:szCs w:val="24"/>
+          <w:rFonts w:ascii="Times New Roman" w:hAnsi="Times New Roman" w:eastAsia="Droid Sans Fallback" w:cs="FreeSans"/>
+          <w:color w:val="00000A"/>
+          <w:lang w:val="en-CA" w:eastAsia="zh-CN" w:bidi="hi-IN"/>
+        </w:rPr>
       </w:pPr>
       <w:r>
         <w:rPr/>
@@ -4474,7 +4840,14 @@
         <w:bidi w:val="0"/>
         <w:ind w:left="1304" w:right="0" w:hanging="0"/>
         <w:jc w:val="left"/>
-        <w:rPr/>
+        <w:rPr>
+          <w:sz w:val="24"/>
+          <w:sz w:val="24"/>
+          <w:szCs w:val="24"/>
+          <w:rFonts w:ascii="Times New Roman" w:hAnsi="Times New Roman" w:eastAsia="Droid Sans Fallback" w:cs="FreeSans"/>
+          <w:color w:val="00000A"/>
+          <w:lang w:val="en-CA" w:eastAsia="zh-CN" w:bidi="hi-IN"/>
+        </w:rPr>
       </w:pPr>
       <w:r>
         <w:rPr/>
@@ -4489,18 +4862,18 @@
         <w:bidi w:val="0"/>
         <w:ind w:left="1304" w:right="0" w:hanging="0"/>
         <w:jc w:val="left"/>
-      </w:pPr>
-      <w:r>
-        <w:rPr/>
-        <w:t xml:space="preserve">Max Num of bytes addressed by 1 </w:t>
-      </w:r>
-      <w:r>
-        <w:rPr/>
-        <w:t>double</w:t>
-      </w:r>
-      <w:r>
-        <w:rPr/>
-        <w:t xml:space="preserve"> indirect pointer: </w:t>
+        <w:rPr>
+          <w:sz w:val="24"/>
+          <w:sz w:val="24"/>
+          <w:szCs w:val="24"/>
+          <w:rFonts w:ascii="Times New Roman" w:hAnsi="Times New Roman" w:eastAsia="Droid Sans Fallback" w:cs="FreeSans"/>
+          <w:color w:val="00000A"/>
+          <w:lang w:val="en-CA" w:eastAsia="zh-CN" w:bidi="hi-IN"/>
+        </w:rPr>
+      </w:pPr>
+      <w:r>
+        <w:rPr/>
+        <w:t xml:space="preserve">Max Num of bytes addressed by 1 double indirect pointer: </w:t>
       </w:r>
       <w:r/>
     </w:p>
@@ -4512,6 +4885,14 @@
         <w:bidi w:val="0"/>
         <w:ind w:left="1304" w:right="0" w:hanging="0"/>
         <w:jc w:val="left"/>
+        <w:rPr>
+          <w:sz w:val="24"/>
+          <w:sz w:val="24"/>
+          <w:szCs w:val="24"/>
+          <w:rFonts w:ascii="Times New Roman" w:hAnsi="Times New Roman" w:eastAsia="Droid Sans Fallback" w:cs="FreeSans"/>
+          <w:color w:val="00000A"/>
+          <w:lang w:val="en-CA" w:eastAsia="zh-CN" w:bidi="hi-IN"/>
+        </w:rPr>
       </w:pPr>
       <w:r>
         <w:rPr/>
@@ -4519,19 +4900,7 @@
       </w:r>
       <w:r>
         <w:rPr/>
-        <w:t>(</w:t>
-      </w:r>
-      <w:r>
-        <w:rPr/>
-        <w:t>Number of enteries</w:t>
-      </w:r>
-      <w:r>
-        <w:rPr/>
-        <w:t>) ^ 2</w:t>
-      </w:r>
-      <w:r>
-        <w:rPr/>
-        <w:t xml:space="preserve"> * block size</w:t>
+        <w:t>(Number of enteries) ^ 2 * block size</w:t>
       </w:r>
       <w:r/>
     </w:p>
@@ -4543,6 +4912,14 @@
         <w:bidi w:val="0"/>
         <w:ind w:left="1304" w:right="0" w:hanging="0"/>
         <w:jc w:val="left"/>
+        <w:rPr>
+          <w:sz w:val="24"/>
+          <w:sz w:val="24"/>
+          <w:szCs w:val="24"/>
+          <w:rFonts w:ascii="Times New Roman" w:hAnsi="Times New Roman" w:eastAsia="Droid Sans Fallback" w:cs="FreeSans"/>
+          <w:color w:val="00000A"/>
+          <w:lang w:val="en-CA" w:eastAsia="zh-CN" w:bidi="hi-IN"/>
+        </w:rPr>
       </w:pPr>
       <w:r>
         <w:rPr/>
@@ -4550,15 +4927,7 @@
       </w:r>
       <w:r>
         <w:rPr/>
-        <w:t xml:space="preserve">= (block size / pointer size) </w:t>
-      </w:r>
-      <w:r>
-        <w:rPr/>
-        <w:t>^ 2</w:t>
-      </w:r>
-      <w:r>
-        <w:rPr/>
-        <w:t xml:space="preserve"> * block size</w:t>
+        <w:t>= (block size / pointer size) ^ 2 * block size</w:t>
       </w:r>
       <w:r/>
     </w:p>
@@ -4570,6 +4939,14 @@
         <w:bidi w:val="0"/>
         <w:ind w:left="1304" w:right="0" w:hanging="0"/>
         <w:jc w:val="left"/>
+        <w:rPr>
+          <w:sz w:val="24"/>
+          <w:sz w:val="24"/>
+          <w:szCs w:val="24"/>
+          <w:rFonts w:ascii="Times New Roman" w:hAnsi="Times New Roman" w:eastAsia="Droid Sans Fallback" w:cs="FreeSans"/>
+          <w:color w:val="00000A"/>
+          <w:lang w:val="en-CA" w:eastAsia="zh-CN" w:bidi="hi-IN"/>
+        </w:rPr>
       </w:pPr>
       <w:r>
         <w:rPr/>
@@ -4577,15 +4954,7 @@
       </w:r>
       <w:r>
         <w:rPr/>
-        <w:t xml:space="preserve">= (8Kb / 4b) </w:t>
-      </w:r>
-      <w:r>
-        <w:rPr/>
-        <w:t xml:space="preserve">^ 2 </w:t>
-      </w:r>
-      <w:r>
-        <w:rPr/>
-        <w:t>* 8Kb</w:t>
+        <w:t>= (8Kb / 4b) ^ 2 * 8Kb</w:t>
       </w:r>
       <w:r/>
     </w:p>
@@ -4597,6 +4966,14 @@
         <w:bidi w:val="0"/>
         <w:ind w:left="1304" w:right="0" w:hanging="0"/>
         <w:jc w:val="left"/>
+        <w:rPr>
+          <w:sz w:val="24"/>
+          <w:sz w:val="24"/>
+          <w:szCs w:val="24"/>
+          <w:rFonts w:ascii="Times New Roman" w:hAnsi="Times New Roman" w:eastAsia="Droid Sans Fallback" w:cs="FreeSans"/>
+          <w:color w:val="00000A"/>
+          <w:lang w:val="en-CA" w:eastAsia="zh-CN" w:bidi="hi-IN"/>
+        </w:rPr>
       </w:pPr>
       <w:r>
         <w:rPr/>
@@ -4604,23 +4981,7 @@
       </w:r>
       <w:r>
         <w:rPr/>
-        <w:t xml:space="preserve">= </w:t>
-      </w:r>
-      <w:r>
-        <w:rPr/>
-        <w:t>(</w:t>
-      </w:r>
-      <w:r>
-        <w:rPr/>
-        <w:t>2^11</w:t>
-      </w:r>
-      <w:r>
-        <w:rPr/>
-        <w:t>) ^ 2</w:t>
-      </w:r>
-      <w:r>
-        <w:rPr/>
-        <w:t xml:space="preserve"> * 2^13</w:t>
+        <w:t>= (2^11) ^ 2 * 2^13</w:t>
       </w:r>
       <w:r/>
     </w:p>
@@ -4632,6 +4993,14 @@
         <w:bidi w:val="0"/>
         <w:ind w:left="1304" w:right="0" w:hanging="0"/>
         <w:jc w:val="left"/>
+        <w:rPr>
+          <w:sz w:val="24"/>
+          <w:sz w:val="24"/>
+          <w:szCs w:val="24"/>
+          <w:rFonts w:ascii="Times New Roman" w:hAnsi="Times New Roman" w:eastAsia="Droid Sans Fallback" w:cs="FreeSans"/>
+          <w:color w:val="00000A"/>
+          <w:lang w:val="en-CA" w:eastAsia="zh-CN" w:bidi="hi-IN"/>
+        </w:rPr>
       </w:pPr>
       <w:r>
         <w:rPr/>
@@ -4639,11 +5008,7 @@
       </w:r>
       <w:r>
         <w:rPr/>
-        <w:t xml:space="preserve">= </w:t>
-      </w:r>
-      <w:r>
-        <w:rPr/>
-        <w:t>2^22 * 2^13</w:t>
+        <w:t>= 2^22 * 2^13</w:t>
       </w:r>
       <w:r/>
     </w:p>
@@ -4655,6 +5020,14 @@
         <w:bidi w:val="0"/>
         <w:ind w:left="1304" w:right="0" w:hanging="0"/>
         <w:jc w:val="left"/>
+        <w:rPr>
+          <w:sz w:val="24"/>
+          <w:sz w:val="24"/>
+          <w:szCs w:val="24"/>
+          <w:rFonts w:ascii="Times New Roman" w:hAnsi="Times New Roman" w:eastAsia="Droid Sans Fallback" w:cs="FreeSans"/>
+          <w:color w:val="00000A"/>
+          <w:lang w:val="en-CA" w:eastAsia="zh-CN" w:bidi="hi-IN"/>
+        </w:rPr>
       </w:pPr>
       <w:r>
         <w:rPr/>
@@ -4674,6 +5047,14 @@
         <w:bidi w:val="0"/>
         <w:ind w:left="1304" w:right="0" w:hanging="0"/>
         <w:jc w:val="left"/>
+        <w:rPr>
+          <w:sz w:val="24"/>
+          <w:sz w:val="24"/>
+          <w:szCs w:val="24"/>
+          <w:rFonts w:ascii="Times New Roman" w:hAnsi="Times New Roman" w:eastAsia="Droid Sans Fallback" w:cs="FreeSans"/>
+          <w:color w:val="00000A"/>
+          <w:lang w:val="en-CA" w:eastAsia="zh-CN" w:bidi="hi-IN"/>
+        </w:rPr>
       </w:pPr>
       <w:r>
         <w:rPr/>
@@ -4681,11 +5062,7 @@
       </w:r>
       <w:r>
         <w:rPr/>
-        <w:t xml:space="preserve">= </w:t>
-      </w:r>
-      <w:r>
-        <w:rPr/>
-        <w:t>32 Gb</w:t>
+        <w:t>= 32 Gb</w:t>
       </w:r>
       <w:r/>
     </w:p>
@@ -4697,7 +5074,14 @@
         <w:bidi w:val="0"/>
         <w:ind w:left="1304" w:right="0" w:hanging="0"/>
         <w:jc w:val="left"/>
-        <w:rPr/>
+        <w:rPr>
+          <w:sz w:val="24"/>
+          <w:sz w:val="24"/>
+          <w:szCs w:val="24"/>
+          <w:rFonts w:ascii="Times New Roman" w:hAnsi="Times New Roman" w:eastAsia="Droid Sans Fallback" w:cs="FreeSans"/>
+          <w:color w:val="00000A"/>
+          <w:lang w:val="en-CA" w:eastAsia="zh-CN" w:bidi="hi-IN"/>
+        </w:rPr>
       </w:pPr>
       <w:r>
         <w:rPr/>
@@ -4712,18 +5096,18 @@
         <w:bidi w:val="0"/>
         <w:ind w:left="1304" w:right="0" w:hanging="0"/>
         <w:jc w:val="left"/>
-      </w:pPr>
-      <w:r>
-        <w:rPr/>
-        <w:t xml:space="preserve">Max Num of bytes addressed by 1 </w:t>
-      </w:r>
-      <w:r>
-        <w:rPr/>
-        <w:t>double</w:t>
-      </w:r>
-      <w:r>
-        <w:rPr/>
-        <w:t xml:space="preserve"> indirect pointer: </w:t>
+        <w:rPr>
+          <w:sz w:val="24"/>
+          <w:sz w:val="24"/>
+          <w:szCs w:val="24"/>
+          <w:rFonts w:ascii="Times New Roman" w:hAnsi="Times New Roman" w:eastAsia="Droid Sans Fallback" w:cs="FreeSans"/>
+          <w:color w:val="00000A"/>
+          <w:lang w:val="en-CA" w:eastAsia="zh-CN" w:bidi="hi-IN"/>
+        </w:rPr>
+      </w:pPr>
+      <w:r>
+        <w:rPr/>
+        <w:t xml:space="preserve">Max Num of bytes addressed by 1 double indirect pointer: </w:t>
       </w:r>
       <w:r/>
     </w:p>
@@ -4735,6 +5119,14 @@
         <w:bidi w:val="0"/>
         <w:ind w:left="1304" w:right="0" w:hanging="0"/>
         <w:jc w:val="left"/>
+        <w:rPr>
+          <w:sz w:val="24"/>
+          <w:sz w:val="24"/>
+          <w:szCs w:val="24"/>
+          <w:rFonts w:ascii="Times New Roman" w:hAnsi="Times New Roman" w:eastAsia="Droid Sans Fallback" w:cs="FreeSans"/>
+          <w:color w:val="00000A"/>
+          <w:lang w:val="en-CA" w:eastAsia="zh-CN" w:bidi="hi-IN"/>
+        </w:rPr>
       </w:pPr>
       <w:r>
         <w:rPr/>
@@ -4742,19 +5134,7 @@
       </w:r>
       <w:r>
         <w:rPr/>
-        <w:t>(</w:t>
-      </w:r>
-      <w:r>
-        <w:rPr/>
-        <w:t>Number of enteries</w:t>
-      </w:r>
-      <w:r>
-        <w:rPr/>
-        <w:t>) ^ 3</w:t>
-      </w:r>
-      <w:r>
-        <w:rPr/>
-        <w:t xml:space="preserve"> * block size</w:t>
+        <w:t>(Number of enteries) ^ 3 * block size</w:t>
       </w:r>
       <w:r/>
     </w:p>
@@ -4766,6 +5146,14 @@
         <w:bidi w:val="0"/>
         <w:ind w:left="1304" w:right="0" w:hanging="0"/>
         <w:jc w:val="left"/>
+        <w:rPr>
+          <w:sz w:val="24"/>
+          <w:sz w:val="24"/>
+          <w:szCs w:val="24"/>
+          <w:rFonts w:ascii="Times New Roman" w:hAnsi="Times New Roman" w:eastAsia="Droid Sans Fallback" w:cs="FreeSans"/>
+          <w:color w:val="00000A"/>
+          <w:lang w:val="en-CA" w:eastAsia="zh-CN" w:bidi="hi-IN"/>
+        </w:rPr>
       </w:pPr>
       <w:r>
         <w:rPr/>
@@ -4773,15 +5161,7 @@
       </w:r>
       <w:r>
         <w:rPr/>
-        <w:t xml:space="preserve">= (block size / pointer size) </w:t>
-      </w:r>
-      <w:r>
-        <w:rPr/>
-        <w:t>^ 3</w:t>
-      </w:r>
-      <w:r>
-        <w:rPr/>
-        <w:t xml:space="preserve"> * block size</w:t>
+        <w:t>= (block size / pointer size) ^ 3 * block size</w:t>
       </w:r>
       <w:r/>
     </w:p>
@@ -4793,6 +5173,14 @@
         <w:bidi w:val="0"/>
         <w:ind w:left="1304" w:right="0" w:hanging="0"/>
         <w:jc w:val="left"/>
+        <w:rPr>
+          <w:sz w:val="24"/>
+          <w:sz w:val="24"/>
+          <w:szCs w:val="24"/>
+          <w:rFonts w:ascii="Times New Roman" w:hAnsi="Times New Roman" w:eastAsia="Droid Sans Fallback" w:cs="FreeSans"/>
+          <w:color w:val="00000A"/>
+          <w:lang w:val="en-CA" w:eastAsia="zh-CN" w:bidi="hi-IN"/>
+        </w:rPr>
       </w:pPr>
       <w:r>
         <w:rPr/>
@@ -4800,15 +5188,7 @@
       </w:r>
       <w:r>
         <w:rPr/>
-        <w:t xml:space="preserve">= (8Kb / 4b) </w:t>
-      </w:r>
-      <w:r>
-        <w:rPr/>
-        <w:t xml:space="preserve">^ 3 </w:t>
-      </w:r>
-      <w:r>
-        <w:rPr/>
-        <w:t>* 8Kb</w:t>
+        <w:t>= (8Kb / 4b) ^ 3 * 8Kb</w:t>
       </w:r>
       <w:r/>
     </w:p>
@@ -4820,6 +5200,14 @@
         <w:bidi w:val="0"/>
         <w:ind w:left="1304" w:right="0" w:hanging="0"/>
         <w:jc w:val="left"/>
+        <w:rPr>
+          <w:sz w:val="24"/>
+          <w:sz w:val="24"/>
+          <w:szCs w:val="24"/>
+          <w:rFonts w:ascii="Times New Roman" w:hAnsi="Times New Roman" w:eastAsia="Droid Sans Fallback" w:cs="FreeSans"/>
+          <w:color w:val="00000A"/>
+          <w:lang w:val="en-CA" w:eastAsia="zh-CN" w:bidi="hi-IN"/>
+        </w:rPr>
       </w:pPr>
       <w:r>
         <w:rPr/>
@@ -4827,23 +5215,7 @@
       </w:r>
       <w:r>
         <w:rPr/>
-        <w:t xml:space="preserve">= </w:t>
-      </w:r>
-      <w:r>
-        <w:rPr/>
-        <w:t>(</w:t>
-      </w:r>
-      <w:r>
-        <w:rPr/>
-        <w:t>2^11</w:t>
-      </w:r>
-      <w:r>
-        <w:rPr/>
-        <w:t>) ^ 3</w:t>
-      </w:r>
-      <w:r>
-        <w:rPr/>
-        <w:t xml:space="preserve"> * 2^13</w:t>
+        <w:t>= (2^11) ^ 3 * 2^13</w:t>
       </w:r>
       <w:r/>
     </w:p>
@@ -4855,6 +5227,14 @@
         <w:bidi w:val="0"/>
         <w:ind w:left="1304" w:right="0" w:hanging="0"/>
         <w:jc w:val="left"/>
+        <w:rPr>
+          <w:sz w:val="24"/>
+          <w:sz w:val="24"/>
+          <w:szCs w:val="24"/>
+          <w:rFonts w:ascii="Times New Roman" w:hAnsi="Times New Roman" w:eastAsia="Droid Sans Fallback" w:cs="FreeSans"/>
+          <w:color w:val="00000A"/>
+          <w:lang w:val="en-CA" w:eastAsia="zh-CN" w:bidi="hi-IN"/>
+        </w:rPr>
       </w:pPr>
       <w:r>
         <w:rPr/>
@@ -4862,11 +5242,7 @@
       </w:r>
       <w:r>
         <w:rPr/>
-        <w:t xml:space="preserve">= </w:t>
-      </w:r>
-      <w:r>
-        <w:rPr/>
-        <w:t>2^33 * 2^13</w:t>
+        <w:t>= 2^33 * 2^13</w:t>
       </w:r>
       <w:r/>
     </w:p>
@@ -4878,6 +5254,14 @@
         <w:bidi w:val="0"/>
         <w:ind w:left="1304" w:right="0" w:hanging="0"/>
         <w:jc w:val="left"/>
+        <w:rPr>
+          <w:sz w:val="24"/>
+          <w:sz w:val="24"/>
+          <w:szCs w:val="24"/>
+          <w:rFonts w:ascii="Times New Roman" w:hAnsi="Times New Roman" w:eastAsia="Droid Sans Fallback" w:cs="FreeSans"/>
+          <w:color w:val="00000A"/>
+          <w:lang w:val="en-CA" w:eastAsia="zh-CN" w:bidi="hi-IN"/>
+        </w:rPr>
       </w:pPr>
       <w:r>
         <w:rPr/>
@@ -4897,6 +5281,14 @@
         <w:bidi w:val="0"/>
         <w:ind w:left="1304" w:right="0" w:hanging="0"/>
         <w:jc w:val="left"/>
+        <w:rPr>
+          <w:sz w:val="24"/>
+          <w:sz w:val="24"/>
+          <w:szCs w:val="24"/>
+          <w:rFonts w:ascii="Times New Roman" w:hAnsi="Times New Roman" w:eastAsia="Droid Sans Fallback" w:cs="FreeSans"/>
+          <w:color w:val="00000A"/>
+          <w:lang w:val="en-CA" w:eastAsia="zh-CN" w:bidi="hi-IN"/>
+        </w:rPr>
       </w:pPr>
       <w:r>
         <w:rPr/>
@@ -4904,11 +5296,7 @@
       </w:r>
       <w:r>
         <w:rPr/>
-        <w:t xml:space="preserve">= </w:t>
-      </w:r>
-      <w:r>
-        <w:rPr/>
-        <w:t>64 Tb</w:t>
+        <w:t>= 64 Tb</w:t>
       </w:r>
       <w:r/>
     </w:p>
@@ -4916,7 +5304,14 @@
       <w:pPr>
         <w:pStyle w:val="Normal"/>
         <w:ind w:left="720" w:hanging="0"/>
-        <w:rPr/>
+        <w:rPr>
+          <w:sz w:val="24"/>
+          <w:sz w:val="24"/>
+          <w:szCs w:val="24"/>
+          <w:rFonts w:ascii="Times New Roman" w:hAnsi="Times New Roman" w:eastAsia="Droid Sans Fallback" w:cs="FreeSans"/>
+          <w:color w:val="00000A"/>
+          <w:lang w:val="en-CA" w:eastAsia="zh-CN" w:bidi="hi-IN"/>
+        </w:rPr>
       </w:pPr>
       <w:r>
         <w:rPr/>
@@ -4927,7 +5322,14 @@
       <w:pPr>
         <w:pStyle w:val="Normal"/>
         <w:ind w:left="720" w:hanging="0"/>
-        <w:rPr/>
+        <w:rPr>
+          <w:sz w:val="24"/>
+          <w:sz w:val="24"/>
+          <w:szCs w:val="24"/>
+          <w:rFonts w:ascii="Times New Roman" w:hAnsi="Times New Roman" w:eastAsia="Droid Sans Fallback" w:cs="FreeSans"/>
+          <w:color w:val="00000A"/>
+          <w:lang w:val="en-CA" w:eastAsia="zh-CN" w:bidi="hi-IN"/>
+        </w:rPr>
       </w:pPr>
       <w:r>
         <w:rPr/>
@@ -4939,7 +5341,14 @@
       <w:pPr>
         <w:pStyle w:val="Normal"/>
         <w:ind w:left="720" w:hanging="0"/>
-        <w:rPr/>
+        <w:rPr>
+          <w:sz w:val="24"/>
+          <w:sz w:val="24"/>
+          <w:szCs w:val="24"/>
+          <w:rFonts w:ascii="Times New Roman" w:hAnsi="Times New Roman" w:eastAsia="Droid Sans Fallback" w:cs="FreeSans"/>
+          <w:color w:val="00000A"/>
+          <w:lang w:val="en-CA" w:eastAsia="zh-CN" w:bidi="hi-IN"/>
+        </w:rPr>
       </w:pPr>
       <w:r>
         <w:rPr/>
@@ -4950,14 +5359,18 @@
       <w:pPr>
         <w:pStyle w:val="Normal"/>
         <w:ind w:left="720" w:hanging="0"/>
-      </w:pPr>
-      <w:r>
-        <w:rPr/>
-        <w:t xml:space="preserve">b) </w:t>
-      </w:r>
-      <w:r>
-        <w:rPr/>
-        <w:t xml:space="preserve">In the event that the file you need to save is larger than the allowed size is, then you can attempt to split the file into separate smaller files and save it. </w:t>
+        <w:rPr>
+          <w:sz w:val="24"/>
+          <w:sz w:val="24"/>
+          <w:szCs w:val="24"/>
+          <w:rFonts w:ascii="Times New Roman" w:hAnsi="Times New Roman" w:eastAsia="Droid Sans Fallback" w:cs="FreeSans"/>
+          <w:color w:val="00000A"/>
+          <w:lang w:val="en-CA" w:eastAsia="zh-CN" w:bidi="hi-IN"/>
+        </w:rPr>
+      </w:pPr>
+      <w:r>
+        <w:rPr/>
+        <w:t xml:space="preserve">b) In the event that the file you need to save is larger than the allowed size is, then you can attempt to split the file into separate smaller files and save it. </w:t>
       </w:r>
       <w:r/>
     </w:p>
@@ -4965,7 +5378,14 @@
       <w:pPr>
         <w:pStyle w:val="Normal"/>
         <w:ind w:left="720" w:hanging="0"/>
-        <w:rPr/>
+        <w:rPr>
+          <w:sz w:val="24"/>
+          <w:sz w:val="24"/>
+          <w:szCs w:val="24"/>
+          <w:rFonts w:ascii="Times New Roman" w:hAnsi="Times New Roman" w:eastAsia="Droid Sans Fallback" w:cs="FreeSans"/>
+          <w:color w:val="00000A"/>
+          <w:lang w:val="en-CA" w:eastAsia="zh-CN" w:bidi="hi-IN"/>
+        </w:rPr>
       </w:pPr>
       <w:r>
         <w:rPr/>
@@ -4993,12 +5413,19 @@
       <w:pStyle w:val="Header"/>
       <w:jc w:val="right"/>
       <w:rPr>
+        <w:sz w:val="24"/>
+        <w:sz w:val="24"/>
         <w:szCs w:val="21"/>
-        <w:rFonts w:cs="Mangal"/>
+        <w:rFonts w:ascii="Times New Roman" w:hAnsi="Times New Roman" w:eastAsia="Droid Sans Fallback" w:cs="Mangal"/>
+        <w:color w:val="00000A"/>
+        <w:lang w:val="en-CA" w:eastAsia="zh-CN" w:bidi="hi-IN"/>
       </w:rPr>
     </w:pPr>
     <w:r>
-      <w:rPr/>
+      <w:rPr>
+        <w:rFonts w:cs="Mangal"/>
+        <w:szCs w:val="21"/>
+      </w:rPr>
     </w:r>
     <w:r/>
   </w:p>
@@ -5254,7 +5681,6 @@
     <w:rPrDefault>
       <w:rPr>
         <w:rFonts w:ascii="Times New Roman" w:hAnsi="Times New Roman" w:eastAsia="Droid Sans Fallback" w:cs="FreeSans"/>
-        <w:sz w:val="24"/>
         <w:szCs w:val="24"/>
         <w:lang w:val="en-CA" w:eastAsia="zh-CN" w:bidi="hi-IN"/>
       </w:rPr>
@@ -5263,17 +5689,17 @@
       <w:pPr/>
     </w:pPrDefault>
   </w:docDefaults>
-  <w:latentStyles w:count="371" w:defUnhideWhenUsed="0" w:defQFormat="0" w:defSemiHidden="0" w:defUIPriority="99" w:defLockedState="0">
+  <w:latentStyles w:count="371" w:defQFormat="0" w:defUnhideWhenUsed="0" w:defUIPriority="99" w:defSemiHidden="0" w:defLockedState="0">
     <w:lsdException w:qFormat="1" w:uiPriority="0" w:name="Normal"/>
     <w:lsdException w:qFormat="1" w:uiPriority="9" w:name="heading 1"/>
-    <w:lsdException w:qFormat="1" w:unhideWhenUsed="1" w:semiHidden="1" w:uiPriority="9" w:name="heading 2"/>
-    <w:lsdException w:qFormat="1" w:unhideWhenUsed="1" w:semiHidden="1" w:uiPriority="9" w:name="heading 3"/>
-    <w:lsdException w:qFormat="1" w:unhideWhenUsed="1" w:semiHidden="1" w:uiPriority="9" w:name="heading 4"/>
-    <w:lsdException w:qFormat="1" w:unhideWhenUsed="1" w:semiHidden="1" w:uiPriority="9" w:name="heading 5"/>
-    <w:lsdException w:qFormat="1" w:unhideWhenUsed="1" w:semiHidden="1" w:uiPriority="9" w:name="heading 6"/>
-    <w:lsdException w:qFormat="1" w:unhideWhenUsed="1" w:semiHidden="1" w:uiPriority="9" w:name="heading 7"/>
-    <w:lsdException w:qFormat="1" w:unhideWhenUsed="1" w:semiHidden="1" w:uiPriority="9" w:name="heading 8"/>
-    <w:lsdException w:qFormat="1" w:unhideWhenUsed="1" w:semiHidden="1" w:uiPriority="9" w:name="heading 9"/>
+    <w:lsdException w:qFormat="1" w:unhideWhenUsed="1" w:uiPriority="9" w:semiHidden="1" w:name="heading 2"/>
+    <w:lsdException w:qFormat="1" w:unhideWhenUsed="1" w:uiPriority="9" w:semiHidden="1" w:name="heading 3"/>
+    <w:lsdException w:qFormat="1" w:unhideWhenUsed="1" w:uiPriority="9" w:semiHidden="1" w:name="heading 4"/>
+    <w:lsdException w:qFormat="1" w:unhideWhenUsed="1" w:uiPriority="9" w:semiHidden="1" w:name="heading 5"/>
+    <w:lsdException w:qFormat="1" w:unhideWhenUsed="1" w:uiPriority="9" w:semiHidden="1" w:name="heading 6"/>
+    <w:lsdException w:qFormat="1" w:unhideWhenUsed="1" w:uiPriority="9" w:semiHidden="1" w:name="heading 7"/>
+    <w:lsdException w:qFormat="1" w:unhideWhenUsed="1" w:uiPriority="9" w:semiHidden="1" w:name="heading 8"/>
+    <w:lsdException w:qFormat="1" w:unhideWhenUsed="1" w:uiPriority="9" w:semiHidden="1" w:name="heading 9"/>
     <w:lsdException w:unhideWhenUsed="1" w:semiHidden="1" w:name="index 1"/>
     <w:lsdException w:unhideWhenUsed="1" w:semiHidden="1" w:name="index 2"/>
     <w:lsdException w:unhideWhenUsed="1" w:semiHidden="1" w:name="index 3"/>
@@ -5283,22 +5709,22 @@
     <w:lsdException w:unhideWhenUsed="1" w:semiHidden="1" w:name="index 7"/>
     <w:lsdException w:unhideWhenUsed="1" w:semiHidden="1" w:name="index 8"/>
     <w:lsdException w:unhideWhenUsed="1" w:semiHidden="1" w:name="index 9"/>
-    <w:lsdException w:unhideWhenUsed="1" w:semiHidden="1" w:uiPriority="39" w:name="toc 1"/>
-    <w:lsdException w:unhideWhenUsed="1" w:semiHidden="1" w:uiPriority="39" w:name="toc 2"/>
-    <w:lsdException w:unhideWhenUsed="1" w:semiHidden="1" w:uiPriority="39" w:name="toc 3"/>
-    <w:lsdException w:unhideWhenUsed="1" w:semiHidden="1" w:uiPriority="39" w:name="toc 4"/>
-    <w:lsdException w:unhideWhenUsed="1" w:semiHidden="1" w:uiPriority="39" w:name="toc 5"/>
-    <w:lsdException w:unhideWhenUsed="1" w:semiHidden="1" w:uiPriority="39" w:name="toc 6"/>
-    <w:lsdException w:unhideWhenUsed="1" w:semiHidden="1" w:uiPriority="39" w:name="toc 7"/>
-    <w:lsdException w:unhideWhenUsed="1" w:semiHidden="1" w:uiPriority="39" w:name="toc 8"/>
-    <w:lsdException w:unhideWhenUsed="1" w:semiHidden="1" w:uiPriority="39" w:name="toc 9"/>
+    <w:lsdException w:unhideWhenUsed="1" w:uiPriority="39" w:semiHidden="1" w:name="toc 1"/>
+    <w:lsdException w:unhideWhenUsed="1" w:uiPriority="39" w:semiHidden="1" w:name="toc 2"/>
+    <w:lsdException w:unhideWhenUsed="1" w:uiPriority="39" w:semiHidden="1" w:name="toc 3"/>
+    <w:lsdException w:unhideWhenUsed="1" w:uiPriority="39" w:semiHidden="1" w:name="toc 4"/>
+    <w:lsdException w:unhideWhenUsed="1" w:uiPriority="39" w:semiHidden="1" w:name="toc 5"/>
+    <w:lsdException w:unhideWhenUsed="1" w:uiPriority="39" w:semiHidden="1" w:name="toc 6"/>
+    <w:lsdException w:unhideWhenUsed="1" w:uiPriority="39" w:semiHidden="1" w:name="toc 7"/>
+    <w:lsdException w:unhideWhenUsed="1" w:uiPriority="39" w:semiHidden="1" w:name="toc 8"/>
+    <w:lsdException w:unhideWhenUsed="1" w:uiPriority="39" w:semiHidden="1" w:name="toc 9"/>
     <w:lsdException w:unhideWhenUsed="1" w:semiHidden="1" w:name="Normal Indent"/>
     <w:lsdException w:unhideWhenUsed="1" w:semiHidden="1" w:name="footnote text"/>
     <w:lsdException w:unhideWhenUsed="1" w:semiHidden="1" w:name="annotation text"/>
     <w:lsdException w:unhideWhenUsed="1" w:semiHidden="1" w:name="header"/>
     <w:lsdException w:unhideWhenUsed="1" w:semiHidden="1" w:name="footer"/>
     <w:lsdException w:unhideWhenUsed="1" w:semiHidden="1" w:name="index heading"/>
-    <w:lsdException w:qFormat="1" w:unhideWhenUsed="1" w:semiHidden="1" w:uiPriority="35" w:name="caption"/>
+    <w:lsdException w:qFormat="1" w:unhideWhenUsed="1" w:uiPriority="35" w:semiHidden="1" w:name="caption"/>
     <w:lsdException w:unhideWhenUsed="1" w:semiHidden="1" w:name="table of figures"/>
     <w:lsdException w:unhideWhenUsed="1" w:semiHidden="1" w:name="envelope address"/>
     <w:lsdException w:unhideWhenUsed="1" w:semiHidden="1" w:name="envelope return"/>
@@ -5329,7 +5755,7 @@
     <w:lsdException w:qFormat="1" w:uiPriority="10" w:name="Title"/>
     <w:lsdException w:unhideWhenUsed="1" w:semiHidden="1" w:name="Closing"/>
     <w:lsdException w:unhideWhenUsed="1" w:semiHidden="1" w:name="Signature"/>
-    <w:lsdException w:unhideWhenUsed="1" w:semiHidden="1" w:uiPriority="1" w:name="Default Paragraph Font"/>
+    <w:lsdException w:unhideWhenUsed="1" w:uiPriority="1" w:semiHidden="1" w:name="Default Paragraph Font"/>
     <w:lsdException w:unhideWhenUsed="1" w:semiHidden="1" w:name="Body Text"/>
     <w:lsdException w:unhideWhenUsed="1" w:semiHidden="1" w:name="Body Text Indent"/>
     <w:lsdException w:unhideWhenUsed="1" w:semiHidden="1" w:name="List Continue"/>
@@ -5529,8 +5955,8 @@
     <w:lsdException w:qFormat="1" w:uiPriority="31" w:name="Subtle Reference"/>
     <w:lsdException w:qFormat="1" w:uiPriority="32" w:name="Intense Reference"/>
     <w:lsdException w:qFormat="1" w:uiPriority="33" w:name="Book Title"/>
-    <w:lsdException w:unhideWhenUsed="1" w:semiHidden="1" w:uiPriority="37" w:name="Bibliography"/>
-    <w:lsdException w:qFormat="1" w:unhideWhenUsed="1" w:semiHidden="1" w:uiPriority="39" w:name="TOC Heading"/>
+    <w:lsdException w:unhideWhenUsed="1" w:uiPriority="37" w:semiHidden="1" w:name="Bibliography"/>
+    <w:lsdException w:qFormat="1" w:unhideWhenUsed="1" w:uiPriority="39" w:semiHidden="1" w:name="TOC Heading"/>
     <w:lsdException w:uiPriority="41" w:name="Plain Table 1"/>
     <w:lsdException w:uiPriority="42" w:name="Plain Table 2"/>
     <w:lsdException w:uiPriority="43" w:name="Plain Table 3"/>
@@ -5646,7 +6072,7 @@
     </w:pPr>
     <w:rPr>
       <w:rFonts w:ascii="Times New Roman" w:hAnsi="Times New Roman" w:eastAsia="Droid Sans Fallback" w:cs="FreeSans"/>
-      <w:color w:val="auto"/>
+      <w:color w:val="00000A"/>
       <w:sz w:val="24"/>
       <w:szCs w:val="24"/>
       <w:lang w:val="en-CA" w:eastAsia="zh-CN" w:bidi="hi-IN"/>
@@ -5839,7 +6265,7 @@
     <w:uiPriority w:val="59"/>
     <w:rsid w:val="0026387e"/>
     <w:rPr>
-      <w:rFonts w:cstheme="minorBidi" w:hAnsiTheme="minorHAnsi" w:eastAsiaTheme="minorHAnsi" w:asciiTheme="minorHAnsi"/>
+      <w:rFonts w:cstheme="minorBidi" w:eastAsiaTheme="minorHAnsi" w:hAnsiTheme="minorHAnsi" w:asciiTheme="minorHAnsi"/>
       <w:lang w:bidi="ar-SA" w:eastAsia="en-US" w:val="en-US"/>
       <w:sz w:val="22"/>
       <w:szCs w:val="22"/>
@@ -5847,12 +6273,12 @@
     <w:tblPr>
       <w:tblInd w:type="nil" w:w="0"/>
       <w:tblBorders>
-        <w:top w:space="0" w:sz="4" w:color="auto" w:val="single"/>
-        <w:left w:space="0" w:sz="4" w:color="auto" w:val="single"/>
-        <w:bottom w:space="0" w:sz="4" w:color="auto" w:val="single"/>
-        <w:right w:space="0" w:sz="4" w:color="auto" w:val="single"/>
-        <w:insideH w:space="0" w:sz="4" w:color="auto" w:val="single"/>
-        <w:insideV w:space="0" w:sz="4" w:color="auto" w:val="single"/>
+        <w:top w:space="0" w:color="auto" w:sz="4" w:val="single"/>
+        <w:left w:space="0" w:color="auto" w:sz="4" w:val="single"/>
+        <w:bottom w:space="0" w:color="auto" w:sz="4" w:val="single"/>
+        <w:right w:space="0" w:color="auto" w:sz="4" w:val="single"/>
+        <w:insideH w:space="0" w:color="auto" w:sz="4" w:val="single"/>
+        <w:insideV w:space="0" w:color="auto" w:sz="4" w:val="single"/>
       </w:tblBorders>
     </w:tblPr>
   </w:style>

</xml_diff>